<commit_message>
create simplified file for filling nans in topo&hydro data and for shifting profiles in space
</commit_message>
<xml_diff>
--- a/CD25_workflow.docx
+++ b/CD25_workflow.docx
@@ -74,7 +74,6 @@
         </w:rPr>
         <w:t xml:space="preserve">Final acceptable profiles saved as </w:t>
       </w:r>
-      <w:proofErr w:type="spellStart"/>
       <w:r>
         <w:rPr>
           <w:rFonts w:cs="Calibri"/>
@@ -87,7 +86,138 @@
         </w:rPr>
         <w:t>.pickle</w:t>
       </w:r>
-      <w:proofErr w:type="spellEnd"/>
+      <w:r>
+        <w:rPr>
+          <w:rFonts w:cs="Calibri"/>
+        </w:rPr>
+        <w:t>; obj = [lidar_xFRF</w:t>
+      </w:r>
+      <w:r>
+        <w:rPr>
+          <w:rFonts w:cs="Calibri"/>
+        </w:rPr>
+        <w:t>,time_fullspan</w:t>
+      </w:r>
+      <w:r>
+        <w:rPr>
+          <w:rFonts w:cs="Calibri"/>
+        </w:rPr>
+        <w:t>,final_profile_fullspan_best]</w:t>
+      </w:r>
+    </w:p>
+    <w:p>
+      <w:pPr>
+        <w:pStyle w:val="ListParagraph"/>
+        <w:numPr>
+          <w:ilvl w:val="0"/>
+          <w:numId w:val="1"/>
+        </w:numPr>
+        <w:rPr>
+          <w:rFonts w:cs="Calibri"/>
+        </w:rPr>
+      </w:pPr>
+      <w:r>
+        <w:rPr>
+          <w:rFonts w:cs="Calibri"/>
+        </w:rPr>
+        <w:t>Run_</w:t>
+      </w:r>
+      <w:r>
+        <w:rPr>
+          <w:rFonts w:cs="Calibri"/>
+        </w:rPr>
+        <w:t>blendLidarBathy.py</w:t>
+      </w:r>
+      <w:r>
+        <w:rPr>
+          <w:rFonts w:cs="Calibri"/>
+        </w:rPr>
+        <w:t xml:space="preserve"> – combines best-available lidar and available bathy surveys and fills nans; blend between lidar and bathy overlap of </w:t>
+      </w:r>
+      <w:r>
+        <w:rPr>
+          <w:rFonts w:cs="Calibri"/>
+        </w:rPr>
+        <w:t>0.5m</w:t>
+      </w:r>
+    </w:p>
+    <w:p>
+      <w:pPr>
+        <w:pStyle w:val="ListParagraph"/>
+        <w:numPr>
+          <w:ilvl w:val="1"/>
+          <w:numId w:val="1"/>
+        </w:numPr>
+        <w:rPr>
+          <w:rFonts w:cs="Calibri"/>
+        </w:rPr>
+      </w:pPr>
+      <w:r>
+        <w:rPr>
+          <w:rFonts w:cs="Calibri"/>
+        </w:rPr>
+        <w:t xml:space="preserve">Lidar comes from </w:t>
+      </w:r>
+      <w:r>
+        <w:rPr>
+          <w:rFonts w:cs="Calibri"/>
+        </w:rPr>
+        <w:t>cleanLidarProfiles</w:t>
+      </w:r>
+      <w:r>
+        <w:rPr>
+          <w:rFonts w:cs="Calibri"/>
+        </w:rPr>
+        <w:t>.pickle</w:t>
+      </w:r>
+    </w:p>
+    <w:p>
+      <w:pPr>
+        <w:pStyle w:val="ListParagraph"/>
+        <w:numPr>
+          <w:ilvl w:val="1"/>
+          <w:numId w:val="1"/>
+        </w:numPr>
+        <w:rPr>
+          <w:rFonts w:cs="Calibri"/>
+        </w:rPr>
+      </w:pPr>
+      <w:r>
+        <w:rPr>
+          <w:rFonts w:cs="Calibri"/>
+        </w:rPr>
+        <w:t>Bathy comes from tidalAveragedMetrics.pickle</w:t>
+      </w:r>
+    </w:p>
+    <w:p>
+      <w:pPr>
+        <w:pStyle w:val="ListParagraph"/>
+        <w:numPr>
+          <w:ilvl w:val="1"/>
+          <w:numId w:val="1"/>
+        </w:numPr>
+        <w:rPr>
+          <w:rFonts w:cs="Calibri"/>
+        </w:rPr>
+      </w:pPr>
+      <w:r>
+        <w:rPr>
+          <w:rFonts w:cs="Calibri"/>
+        </w:rPr>
+        <w:t xml:space="preserve">Combined output saved to </w:t>
+      </w:r>
+      <w:r>
+        <w:rPr>
+          <w:rFonts w:cs="Calibri"/>
+        </w:rPr>
+        <w:t>blendedLidarBathy</w:t>
+      </w:r>
+      <w:r>
+        <w:rPr>
+          <w:rFonts w:cs="Calibri"/>
+        </w:rPr>
+        <w:t>.pickle</w:t>
+      </w:r>
       <w:r>
         <w:rPr>
           <w:rFonts w:cs="Calibri"/>
@@ -98,33 +228,7 @@
         <w:rPr>
           <w:rFonts w:cs="Calibri"/>
         </w:rPr>
-        <w:t>[</w:t>
-      </w:r>
-      <w:proofErr w:type="spellStart"/>
-      <w:r>
-        <w:rPr>
-          <w:rFonts w:cs="Calibri"/>
-        </w:rPr>
-        <w:t>lidar_xFRF</w:t>
-      </w:r>
-      <w:r>
-        <w:rPr>
-          <w:rFonts w:cs="Calibri"/>
-        </w:rPr>
-        <w:t>,time_fullspan</w:t>
-      </w:r>
-      <w:r>
-        <w:rPr>
-          <w:rFonts w:cs="Calibri"/>
-        </w:rPr>
-        <w:t>,final_profile_fullspan_best</w:t>
-      </w:r>
-      <w:proofErr w:type="spellEnd"/>
-      <w:r>
-        <w:rPr>
-          <w:rFonts w:cs="Calibri"/>
-        </w:rPr>
-        <w:t>]</w:t>
+        <w:t>[lidar_xFRF, time_fullspan, ZbFull_addLidar]</w:t>
       </w:r>
     </w:p>
     <w:p>
@@ -142,25 +246,55 @@
         <w:rPr>
           <w:rFonts w:cs="Calibri"/>
         </w:rPr>
-        <w:t>Run_</w:t>
-      </w:r>
-      <w:r>
-        <w:rPr>
-          <w:rFonts w:cs="Calibri"/>
-        </w:rPr>
-        <w:t>blendLidarBathy.py</w:t>
-      </w:r>
-      <w:r>
-        <w:rPr>
-          <w:rFonts w:cs="Calibri"/>
-        </w:rPr>
-        <w:t xml:space="preserve"> – combines best-available lidar and available bathy surveys and fills nans; blend between lidar and bathy overlap of </w:t>
-      </w:r>
-      <w:r>
-        <w:rPr>
-          <w:rFonts w:cs="Calibri"/>
-        </w:rPr>
-        <w:t>0.5m</w:t>
+        <w:t>Run_prepDatasets.py</w:t>
+      </w:r>
+      <w:r>
+        <w:rPr>
+          <w:rFonts w:cs="Calibri"/>
+        </w:rPr>
+        <w:t xml:space="preserve"> – fill</w:t>
+      </w:r>
+      <w:r>
+        <w:rPr>
+          <w:rFonts w:cs="Calibri"/>
+        </w:rPr>
+        <w:t>s small</w:t>
+      </w:r>
+      <w:r>
+        <w:rPr>
+          <w:rFonts w:cs="Calibri"/>
+        </w:rPr>
+        <w:t xml:space="preserve"> gaps in bathy and hydro </w:t>
+      </w:r>
+      <w:r>
+        <w:rPr>
+          <w:rFonts w:cs="Calibri"/>
+        </w:rPr>
+        <w:t>data</w:t>
+      </w:r>
+      <w:r>
+        <w:rPr>
+          <w:rFonts w:cs="Calibri"/>
+        </w:rPr>
+        <w:t xml:space="preserve"> (gaps remain in both)</w:t>
+      </w:r>
+      <w:r>
+        <w:rPr>
+          <w:rFonts w:cs="Calibri"/>
+        </w:rPr>
+        <w:t>; shifts profiles</w:t>
+      </w:r>
+      <w:r>
+        <w:rPr>
+          <w:rFonts w:cs="Calibri"/>
+        </w:rPr>
+        <w:t xml:space="preserve"> in x-shore (slightly) so they all start at x = 0, z = 6</w:t>
+      </w:r>
+      <w:r>
+        <w:rPr>
+          <w:rFonts w:cs="Calibri"/>
+        </w:rPr>
+        <w:t>m</w:t>
       </w:r>
     </w:p>
     <w:p>
@@ -178,14 +312,13 @@
         <w:rPr>
           <w:rFonts w:cs="Calibri"/>
         </w:rPr>
-        <w:t xml:space="preserve">Lidar comes from </w:t>
-      </w:r>
-      <w:proofErr w:type="spellStart"/>
-      <w:r>
-        <w:rPr>
-          <w:rFonts w:cs="Calibri"/>
-        </w:rPr>
-        <w:t>cleanLidarProfiles</w:t>
+        <w:t xml:space="preserve">Input topobathy comes from </w:t>
+      </w:r>
+      <w:r>
+        <w:rPr>
+          <w:rFonts w:cs="Calibri"/>
+        </w:rPr>
+        <w:t>blendedLidarBathy</w:t>
       </w:r>
       <w:r>
         <w:rPr>
@@ -193,7 +326,6 @@
         </w:rPr>
         <w:t>.pickle</w:t>
       </w:r>
-      <w:proofErr w:type="spellEnd"/>
     </w:p>
     <w:p>
       <w:pPr>
@@ -210,16 +342,20 @@
         <w:rPr>
           <w:rFonts w:cs="Calibri"/>
         </w:rPr>
-        <w:t xml:space="preserve">Bathy comes from </w:t>
-      </w:r>
-      <w:proofErr w:type="spellStart"/>
-      <w:r>
-        <w:rPr>
-          <w:rFonts w:cs="Calibri"/>
-        </w:rPr>
-        <w:t>tidalAveragedMetrics.pickle</w:t>
-      </w:r>
-      <w:proofErr w:type="spellEnd"/>
+        <w:t xml:space="preserve">Hydro timeseries come from </w:t>
+      </w:r>
+      <w:r>
+        <w:rPr>
+          <w:rFonts w:cs="Calibri"/>
+        </w:rPr>
+        <w:t>IO_alignedintime</w:t>
+      </w:r>
+      <w:r>
+        <w:rPr>
+          <w:rFonts w:cs="Calibri"/>
+        </w:rPr>
+        <w:t>.pickle</w:t>
+      </w:r>
     </w:p>
     <w:p>
       <w:pPr>
@@ -232,26 +368,66 @@
           <w:rFonts w:cs="Calibri"/>
         </w:rPr>
       </w:pPr>
-      <w:r>
-        <w:rPr>
-          <w:rFonts w:cs="Calibri"/>
-        </w:rPr>
-        <w:t xml:space="preserve">Combined output saved to </w:t>
-      </w:r>
-      <w:proofErr w:type="spellStart"/>
-      <w:r>
-        <w:rPr>
-          <w:rFonts w:cs="Calibri"/>
-        </w:rPr>
-        <w:t>blendedLidarBathy</w:t>
-      </w:r>
-      <w:r>
-        <w:rPr>
-          <w:rFonts w:cs="Calibri"/>
-        </w:rPr>
-        <w:t>.pickle</w:t>
-      </w:r>
-      <w:proofErr w:type="spellEnd"/>
+    </w:p>
+    <w:p>
+      <w:pPr>
+        <w:pStyle w:val="ListParagraph"/>
+        <w:numPr>
+          <w:ilvl w:val="1"/>
+          <w:numId w:val="1"/>
+        </w:numPr>
+        <w:rPr>
+          <w:rFonts w:cs="Calibri"/>
+        </w:rPr>
+      </w:pPr>
+      <w:r>
+        <w:rPr>
+          <w:rFonts w:cs="Calibri"/>
+        </w:rPr>
+        <w:t xml:space="preserve">Final output saved as </w:t>
+      </w:r>
+      <w:r>
+        <w:rPr>
+          <w:rFonts w:cs="Calibri"/>
+        </w:rPr>
+        <w:t>preppedHydroTopobathy</w:t>
+      </w:r>
+      <w:r>
+        <w:rPr>
+          <w:rFonts w:cs="Calibri"/>
+        </w:rPr>
+        <w:t xml:space="preserve">.pickle; obj = </w:t>
+      </w:r>
+      <w:r>
+        <w:rPr>
+          <w:rFonts w:cs="Calibri"/>
+        </w:rPr>
+        <w:t>[lidar_xFRF, time_fullspan, topobathy_fullspan_gapfilled, xplot_shift, topobathy_fullspan_gapfilled_shift]</w:t>
+      </w:r>
+    </w:p>
+    <w:p>
+      <w:pPr>
+        <w:pStyle w:val="ListParagraph"/>
+        <w:numPr>
+          <w:ilvl w:val="1"/>
+          <w:numId w:val="1"/>
+        </w:numPr>
+        <w:rPr>
+          <w:rFonts w:cs="Calibri"/>
+        </w:rPr>
+      </w:pPr>
+    </w:p>
+    <w:p>
+      <w:pPr>
+        <w:pStyle w:val="ListParagraph"/>
+        <w:numPr>
+          <w:ilvl w:val="1"/>
+          <w:numId w:val="1"/>
+        </w:numPr>
+        <w:rPr>
+          <w:rFonts w:cs="Calibri"/>
+        </w:rPr>
+      </w:pPr>
     </w:p>
     <w:p>
       <w:pPr>
@@ -264,31 +440,23 @@
           <w:rFonts w:cs="Calibri"/>
         </w:rPr>
       </w:pPr>
-      <w:r>
-        <w:rPr>
-          <w:rFonts w:cs="Calibri"/>
-        </w:rPr>
-        <w:t>Run_prepDatasetsForML_V2.py</w:t>
-      </w:r>
-      <w:r>
-        <w:rPr>
-          <w:rFonts w:cs="Calibri"/>
-        </w:rPr>
-        <w:t xml:space="preserve"> – fill gaps in bathy and hydro assuming datasets will be 60 </w:t>
-      </w:r>
-      <w:proofErr w:type="spellStart"/>
-      <w:r>
-        <w:rPr>
-          <w:rFonts w:cs="Calibri"/>
-        </w:rPr>
-        <w:t>hrs</w:t>
-      </w:r>
-      <w:proofErr w:type="spellEnd"/>
-      <w:r>
-        <w:rPr>
-          <w:rFonts w:cs="Calibri"/>
-        </w:rPr>
-        <w:t xml:space="preserve"> long</w:t>
+    </w:p>
+    <w:p>
+      <w:pPr>
+        <w:pStyle w:val="ListParagraph"/>
+        <w:numPr>
+          <w:ilvl w:val="0"/>
+          <w:numId w:val="1"/>
+        </w:numPr>
+        <w:rPr>
+          <w:rFonts w:cs="Calibri"/>
+        </w:rPr>
+      </w:pPr>
+      <w:r>
+        <w:rPr>
+          <w:rFonts w:cs="Calibri"/>
+        </w:rPr>
+        <w:t xml:space="preserve">Run_PCA_ExtendedDatasets_V2.py </w:t>
       </w:r>
     </w:p>
     <w:p>
@@ -302,28 +470,12 @@
           <w:rFonts w:cs="Calibri"/>
         </w:rPr>
       </w:pPr>
-      <w:proofErr w:type="spellStart"/>
-      <w:r>
-        <w:rPr>
-          <w:rFonts w:cs="Calibri"/>
-        </w:rPr>
-        <w:t>ZbFull_LidarBathyBlended</w:t>
-      </w:r>
-      <w:proofErr w:type="spellEnd"/>
-      <w:r>
-        <w:rPr>
-          <w:rFonts w:cs="Calibri"/>
-        </w:rPr>
-        <w:t xml:space="preserve"> gets written into </w:t>
-      </w:r>
-      <w:proofErr w:type="spellStart"/>
-      <w:r>
-        <w:rPr>
-          <w:rFonts w:cs="Calibri"/>
-        </w:rPr>
-        <w:t>data_fullspan_addBlendedLidarBathy.pickle</w:t>
-      </w:r>
-      <w:proofErr w:type="spellEnd"/>
+      <w:r>
+        <w:rPr>
+          <w:rFonts w:cs="Calibri"/>
+        </w:rPr>
+        <w:t>Performs PCA</w:t>
+      </w:r>
     </w:p>
     <w:p>
       <w:pPr>
@@ -340,25 +492,37 @@
         <w:rPr>
           <w:rFonts w:cs="Calibri"/>
         </w:rPr>
-        <w:t>Save data in “dataset” structure” as topobathyhydro_ML_final_25Mar2025_Nlook60.pickle</w:t>
-      </w:r>
-    </w:p>
-    <w:p>
-      <w:pPr>
-        <w:pStyle w:val="ListParagraph"/>
-        <w:numPr>
-          <w:ilvl w:val="0"/>
-          <w:numId w:val="1"/>
-        </w:numPr>
-        <w:rPr>
-          <w:rFonts w:cs="Calibri"/>
-        </w:rPr>
-      </w:pPr>
-      <w:r>
-        <w:rPr>
-          <w:rFonts w:cs="Calibri"/>
-        </w:rPr>
-        <w:t xml:space="preserve">Run_PCA_ExtendedDatasets_V2.py </w:t>
+        <w:t>Creates</w:t>
+      </w:r>
+      <w:r>
+        <w:rPr>
+          <w:rFonts w:cs="Calibri"/>
+        </w:rPr>
+        <w:t xml:space="preserve"> </w:t>
+      </w:r>
+      <w:r>
+        <w:rPr>
+          <w:rFonts w:cs="Calibri"/>
+        </w:rPr>
+        <w:t>shifted elevations, non-shifted</w:t>
+      </w:r>
+      <w:r>
+        <w:rPr>
+          <w:rFonts w:cs="Calibri"/>
+        </w:rPr>
+        <w:t xml:space="preserve"> </w:t>
+      </w:r>
+      <w:r>
+        <w:rPr>
+          <w:rFonts w:cs="Calibri"/>
+        </w:rPr>
+        <w:t xml:space="preserve">elevations, PCs, and hydro </w:t>
+      </w:r>
+      <w:r>
+        <w:rPr>
+          <w:rFonts w:cs="Calibri"/>
+        </w:rPr>
+        <w:t>datasets as full-span (t = 0:10yrs) so length of ML input data can be varies</w:t>
       </w:r>
     </w:p>
     <w:p>
@@ -376,147 +540,7 @@
         <w:rPr>
           <w:rFonts w:cs="Calibri"/>
         </w:rPr>
-        <w:t>S</w:t>
-      </w:r>
-      <w:r>
-        <w:rPr>
-          <w:rFonts w:cs="Calibri"/>
-        </w:rPr>
-        <w:t>hifts profiles</w:t>
-      </w:r>
-      <w:r>
-        <w:rPr>
-          <w:rFonts w:cs="Calibri"/>
-        </w:rPr>
-        <w:t xml:space="preserve"> in x-shore</w:t>
-      </w:r>
-      <w:r>
-        <w:rPr>
-          <w:rFonts w:cs="Calibri"/>
-        </w:rPr>
-        <w:t xml:space="preserve"> (slightly) so they all start at x</w:t>
-      </w:r>
-      <w:r>
-        <w:rPr>
-          <w:rFonts w:cs="Calibri"/>
-        </w:rPr>
-        <w:t xml:space="preserve"> </w:t>
-      </w:r>
-      <w:r>
-        <w:rPr>
-          <w:rFonts w:cs="Calibri"/>
-        </w:rPr>
-        <w:t>=</w:t>
-      </w:r>
-      <w:r>
-        <w:rPr>
-          <w:rFonts w:cs="Calibri"/>
-        </w:rPr>
-        <w:t xml:space="preserve"> </w:t>
-      </w:r>
-      <w:r>
-        <w:rPr>
-          <w:rFonts w:cs="Calibri"/>
-        </w:rPr>
-        <w:t>0, z = 6</w:t>
-      </w:r>
-    </w:p>
-    <w:p>
-      <w:pPr>
-        <w:pStyle w:val="ListParagraph"/>
-        <w:numPr>
-          <w:ilvl w:val="1"/>
-          <w:numId w:val="1"/>
-        </w:numPr>
-        <w:rPr>
-          <w:rFonts w:cs="Calibri"/>
-        </w:rPr>
-      </w:pPr>
-      <w:r>
-        <w:rPr>
-          <w:rFonts w:cs="Calibri"/>
-        </w:rPr>
-        <w:t>Performs PCA</w:t>
-      </w:r>
-    </w:p>
-    <w:p>
-      <w:pPr>
-        <w:pStyle w:val="ListParagraph"/>
-        <w:numPr>
-          <w:ilvl w:val="1"/>
-          <w:numId w:val="1"/>
-        </w:numPr>
-        <w:rPr>
-          <w:rFonts w:cs="Calibri"/>
-        </w:rPr>
-      </w:pPr>
-      <w:r>
-        <w:rPr>
-          <w:rFonts w:cs="Calibri"/>
-        </w:rPr>
-        <w:t>Creates</w:t>
-      </w:r>
-      <w:r>
-        <w:rPr>
-          <w:rFonts w:cs="Calibri"/>
-        </w:rPr>
-        <w:t xml:space="preserve"> </w:t>
-      </w:r>
-      <w:r>
-        <w:rPr>
-          <w:rFonts w:cs="Calibri"/>
-        </w:rPr>
-        <w:t>shifted elevations, non-shifted</w:t>
-      </w:r>
-      <w:r>
-        <w:rPr>
-          <w:rFonts w:cs="Calibri"/>
-        </w:rPr>
-        <w:t xml:space="preserve"> </w:t>
-      </w:r>
-      <w:r>
-        <w:rPr>
-          <w:rFonts w:cs="Calibri"/>
-        </w:rPr>
-        <w:t xml:space="preserve">elevations, PCs, and hydro </w:t>
-      </w:r>
-      <w:r>
-        <w:rPr>
-          <w:rFonts w:cs="Calibri"/>
-        </w:rPr>
-        <w:t>datasets as full-span (t = 0:10yrs) so length of ML input data can be varies</w:t>
-      </w:r>
-    </w:p>
-    <w:p>
-      <w:pPr>
-        <w:pStyle w:val="ListParagraph"/>
-        <w:numPr>
-          <w:ilvl w:val="1"/>
-          <w:numId w:val="1"/>
-        </w:numPr>
-        <w:rPr>
-          <w:rFonts w:cs="Calibri"/>
-        </w:rPr>
-      </w:pPr>
-      <w:r>
-        <w:rPr>
-          <w:rFonts w:cs="Calibri"/>
-        </w:rPr>
-        <w:t xml:space="preserve">Checks that </w:t>
-      </w:r>
-      <w:proofErr w:type="spellStart"/>
-      <w:r>
-        <w:rPr>
-          <w:rFonts w:cs="Calibri"/>
-        </w:rPr>
-        <w:t>dVol</w:t>
-      </w:r>
-      <w:proofErr w:type="spellEnd"/>
-      <w:r>
-        <w:rPr>
-          <w:rFonts w:cs="Calibri"/>
-        </w:rPr>
-        <w:t xml:space="preserve"> between time steps is small</w:t>
+        <w:t>Checks that dVol between time steps is small</w:t>
       </w:r>
     </w:p>
     <w:p>

</xml_diff>

<commit_message>
simplify workflow for LSTM model development for case of predicting PC amplitudes
</commit_message>
<xml_diff>
--- a/CD25_workflow.docx
+++ b/CD25_workflow.docx
@@ -72,6 +72,102 @@
         <w:rPr>
           <w:rFonts w:cs="Calibri"/>
         </w:rPr>
+        <w:t xml:space="preserve">Lidar comes from </w:t>
+      </w:r>
+      <w:r>
+        <w:rPr>
+          <w:rFonts w:cs="Calibri"/>
+        </w:rPr>
+        <w:t>IO_alignedintime</w:t>
+      </w:r>
+      <w:r>
+        <w:rPr>
+          <w:rFonts w:cs="Calibri"/>
+        </w:rPr>
+        <w:t>.pickle</w:t>
+      </w:r>
+    </w:p>
+    <w:p>
+      <w:pPr>
+        <w:pStyle w:val="ListParagraph"/>
+        <w:numPr>
+          <w:ilvl w:val="1"/>
+          <w:numId w:val="1"/>
+        </w:numPr>
+        <w:rPr>
+          <w:rFonts w:cs="Calibri"/>
+        </w:rPr>
+      </w:pPr>
+      <w:r>
+        <w:rPr>
+          <w:rFonts w:cs="Calibri"/>
+        </w:rPr>
+        <w:t xml:space="preserve">X-coordinate in separate file </w:t>
+      </w:r>
+      <w:r>
+        <w:rPr>
+          <w:rFonts w:cs="Calibri"/>
+        </w:rPr>
+        <w:t>lidar_xFRF.pickle</w:t>
+      </w:r>
+    </w:p>
+    <w:p>
+      <w:pPr>
+        <w:pStyle w:val="ListParagraph"/>
+        <w:numPr>
+          <w:ilvl w:val="1"/>
+          <w:numId w:val="1"/>
+        </w:numPr>
+        <w:rPr>
+          <w:rFonts w:cs="Calibri"/>
+        </w:rPr>
+      </w:pPr>
+      <w:r>
+        <w:rPr>
+          <w:rFonts w:cs="Calibri"/>
+        </w:rPr>
+        <w:t>Briefly uses lidar statistics from</w:t>
+      </w:r>
+      <w:r>
+        <w:rPr>
+          <w:rFonts w:cs="Calibri"/>
+        </w:rPr>
+        <w:t xml:space="preserve"> IO_lidarquality</w:t>
+      </w:r>
+      <w:r>
+        <w:rPr>
+          <w:rFonts w:cs="Calibri"/>
+        </w:rPr>
+        <w:t>.pickle and</w:t>
+      </w:r>
+      <w:r>
+        <w:rPr>
+          <w:rFonts w:cs="Calibri"/>
+        </w:rPr>
+        <w:t xml:space="preserve"> IO_lidarhydro_aligned</w:t>
+      </w:r>
+      <w:r>
+        <w:rPr>
+          <w:rFonts w:cs="Calibri"/>
+        </w:rPr>
+        <w:t>.pickle</w:t>
+      </w:r>
+    </w:p>
+    <w:p>
+      <w:pPr>
+        <w:pStyle w:val="ListParagraph"/>
+        <w:numPr>
+          <w:ilvl w:val="1"/>
+          <w:numId w:val="1"/>
+        </w:numPr>
+        <w:rPr>
+          <w:rFonts w:cs="Calibri"/>
+        </w:rPr>
+      </w:pPr>
+      <w:r>
+        <w:rPr>
+          <w:rFonts w:cs="Calibri"/>
+        </w:rPr>
         <w:t xml:space="preserve">Final acceptable profiles saved as </w:t>
       </w:r>
       <w:r>
@@ -368,6 +464,60 @@
           <w:rFonts w:cs="Calibri"/>
         </w:rPr>
       </w:pPr>
+      <w:r>
+        <w:rPr>
+          <w:rFonts w:cs="Calibri"/>
+        </w:rPr>
+        <w:t xml:space="preserve">Final output saved as </w:t>
+      </w:r>
+      <w:r>
+        <w:rPr>
+          <w:rFonts w:cs="Calibri"/>
+        </w:rPr>
+        <w:t>preppedHydroTopobathy</w:t>
+      </w:r>
+      <w:r>
+        <w:rPr>
+          <w:rFonts w:cs="Calibri"/>
+        </w:rPr>
+        <w:t xml:space="preserve">.pickle; obj = </w:t>
+      </w:r>
+      <w:r>
+        <w:rPr>
+          <w:rFonts w:cs="Calibri"/>
+        </w:rPr>
+        <w:t>[lidar_xFRF, time_fullspan, topobathy_fullspan_gapfilled, xplot_shift, topobathy_fullspan_gapfilled_shift]</w:t>
+      </w:r>
+    </w:p>
+    <w:p>
+      <w:pPr>
+        <w:pStyle w:val="ListParagraph"/>
+        <w:numPr>
+          <w:ilvl w:val="0"/>
+          <w:numId w:val="1"/>
+        </w:numPr>
+        <w:rPr>
+          <w:rFonts w:cs="Calibri"/>
+        </w:rPr>
+      </w:pPr>
+      <w:r>
+        <w:rPr>
+          <w:rFonts w:cs="Calibri"/>
+        </w:rPr>
+        <w:t xml:space="preserve">Run_PCAdecomp.py - isolates profiles with sufficient length and reasonable (&lt; 5m^3) hrly volume change, then </w:t>
+      </w:r>
+      <w:r>
+        <w:rPr>
+          <w:rFonts w:cs="Calibri"/>
+        </w:rPr>
+        <w:t>p</w:t>
+      </w:r>
+      <w:r>
+        <w:rPr>
+          <w:rFonts w:cs="Calibri"/>
+        </w:rPr>
+        <w:t>erforms PCA on isolated profiles</w:t>
+      </w:r>
     </w:p>
     <w:p>
       <w:pPr>
@@ -384,25 +534,109 @@
         <w:rPr>
           <w:rFonts w:cs="Calibri"/>
         </w:rPr>
+        <w:t xml:space="preserve">Input topobathy comes from </w:t>
+      </w:r>
+      <w:r>
+        <w:rPr>
+          <w:rFonts w:cs="Calibri"/>
+        </w:rPr>
+        <w:t>preppedHydroTopobathy</w:t>
+      </w:r>
+      <w:r>
+        <w:rPr>
+          <w:rFonts w:cs="Calibri"/>
+        </w:rPr>
+        <w:t>.pickle</w:t>
+      </w:r>
+    </w:p>
+    <w:p>
+      <w:pPr>
+        <w:pStyle w:val="ListParagraph"/>
+        <w:numPr>
+          <w:ilvl w:val="1"/>
+          <w:numId w:val="1"/>
+        </w:numPr>
+        <w:rPr>
+          <w:rFonts w:cs="Calibri"/>
+        </w:rPr>
+      </w:pPr>
+      <w:r>
+        <w:rPr>
+          <w:rFonts w:cs="Calibri"/>
+        </w:rPr>
         <w:t xml:space="preserve">Final output saved as </w:t>
       </w:r>
       <w:r>
         <w:rPr>
           <w:rFonts w:cs="Calibri"/>
         </w:rPr>
+        <w:t>PCAoutput.</w:t>
+      </w:r>
+      <w:r>
+        <w:rPr>
+          <w:rFonts w:cs="Calibri"/>
+        </w:rPr>
+        <w:t xml:space="preserve">pickle; obj = </w:t>
+      </w:r>
+      <w:r>
+        <w:rPr>
+          <w:rFonts w:cs="Calibri"/>
+        </w:rPr>
+        <w:t>[xplot, time_fullspan, dataNorm_fullspan, dataMean,dataStd,PCs_fullspan,EOFs,APEV]</w:t>
+      </w:r>
+    </w:p>
+    <w:p>
+      <w:pPr>
+        <w:pStyle w:val="ListParagraph"/>
+        <w:numPr>
+          <w:ilvl w:val="0"/>
+          <w:numId w:val="1"/>
+        </w:numPr>
+        <w:rPr>
+          <w:rFonts w:cs="Calibri"/>
+        </w:rPr>
+      </w:pPr>
+      <w:r>
+        <w:rPr>
+          <w:rFonts w:cs="Calibri"/>
+        </w:rPr>
+        <w:t>Run_LSTMpcaprofiles – develops and tests LSTM model for profiles derived from PCA-decomposition</w:t>
+      </w:r>
+      <w:r>
+        <w:rPr>
+          <w:rFonts w:cs="Calibri"/>
+        </w:rPr>
+        <w:t>; includes routines for filtering to remove large changes in PC amplitudes; performs scaling of parameters before creating LSTM model; includes code for testing time-series prediction based on previous prediction but seeded with data</w:t>
+      </w:r>
+    </w:p>
+    <w:p>
+      <w:pPr>
+        <w:pStyle w:val="ListParagraph"/>
+        <w:numPr>
+          <w:ilvl w:val="1"/>
+          <w:numId w:val="1"/>
+        </w:numPr>
+        <w:rPr>
+          <w:rFonts w:cs="Calibri"/>
+        </w:rPr>
+      </w:pPr>
+      <w:r>
+        <w:rPr>
+          <w:rFonts w:cs="Calibri"/>
+        </w:rPr>
+        <w:t xml:space="preserve">Input hydrodynamic predictors come from </w:t>
+      </w:r>
+      <w:r>
+        <w:rPr>
+          <w:rFonts w:cs="Calibri"/>
+        </w:rPr>
         <w:t>preppedHydroTopobathy</w:t>
       </w:r>
       <w:r>
         <w:rPr>
           <w:rFonts w:cs="Calibri"/>
         </w:rPr>
-        <w:t xml:space="preserve">.pickle; obj = </w:t>
-      </w:r>
-      <w:r>
-        <w:rPr>
-          <w:rFonts w:cs="Calibri"/>
-        </w:rPr>
-        <w:t>[lidar_xFRF, time_fullspan, topobathy_fullspan_gapfilled, xplot_shift, topobathy_fullspan_gapfilled_shift]</w:t>
+        <w:t>.pickle</w:t>
       </w:r>
     </w:p>
     <w:p>
@@ -416,6 +650,24 @@
           <w:rFonts w:cs="Calibri"/>
         </w:rPr>
       </w:pPr>
+      <w:r>
+        <w:rPr>
+          <w:rFonts w:cs="Calibri"/>
+        </w:rPr>
+        <w:t xml:space="preserve">Input/output PC amplitudes for testing/training come from </w:t>
+      </w:r>
+      <w:r>
+        <w:rPr>
+          <w:rFonts w:cs="Calibri"/>
+        </w:rPr>
+        <w:t>PCs_fullspan</w:t>
+      </w:r>
+      <w:r>
+        <w:rPr>
+          <w:rFonts w:cs="Calibri"/>
+        </w:rPr>
+        <w:t>.pickle</w:t>
+      </w:r>
     </w:p>
     <w:p>
       <w:pPr>
@@ -440,18 +692,6 @@
           <w:rFonts w:cs="Calibri"/>
         </w:rPr>
       </w:pPr>
-    </w:p>
-    <w:p>
-      <w:pPr>
-        <w:pStyle w:val="ListParagraph"/>
-        <w:numPr>
-          <w:ilvl w:val="0"/>
-          <w:numId w:val="1"/>
-        </w:numPr>
-        <w:rPr>
-          <w:rFonts w:cs="Calibri"/>
-        </w:rPr>
-      </w:pPr>
       <w:r>
         <w:rPr>
           <w:rFonts w:cs="Calibri"/>
@@ -540,6 +780,7 @@
         <w:rPr>
           <w:rFonts w:cs="Calibri"/>
         </w:rPr>
+        <w:lastRenderedPageBreak/>
         <w:t>Checks that dVol between time steps is small</w:t>
       </w:r>
     </w:p>

</xml_diff>

<commit_message>
simplify code for defining storms
</commit_message>
<xml_diff>
--- a/CD25_workflow.docx
+++ b/CD25_workflow.docx
@@ -24,37 +24,25 @@
         <w:rPr>
           <w:rFonts w:cs="Calibri"/>
         </w:rPr>
-        <w:t>Run_</w:t>
-      </w:r>
-      <w:r>
-        <w:rPr>
-          <w:rFonts w:cs="Calibri"/>
-        </w:rPr>
-        <w:t>cleanLidarProfiles</w:t>
-      </w:r>
-      <w:r>
-        <w:rPr>
-          <w:rFonts w:cs="Calibri"/>
-        </w:rPr>
-        <w:t xml:space="preserve">.py </w:t>
-      </w:r>
-      <w:r>
-        <w:rPr>
-          <w:rFonts w:cs="Calibri"/>
-        </w:rPr>
-        <w:t>–</w:t>
-      </w:r>
-      <w:r>
-        <w:rPr>
-          <w:rFonts w:cs="Calibri"/>
-        </w:rPr>
-        <w:t xml:space="preserve"> </w:t>
-      </w:r>
-      <w:r>
-        <w:rPr>
-          <w:rFonts w:cs="Calibri"/>
-        </w:rPr>
-        <w:t>does a lot of removal/smoothing of weird data in profiles</w:t>
+        <w:t>Run_defineStorms</w:t>
+      </w:r>
+      <w:r>
+        <w:rPr>
+          <w:rFonts w:cs="Calibri"/>
+        </w:rPr>
+        <w:t>.py</w:t>
+      </w:r>
+      <w:r>
+        <w:rPr>
+          <w:rFonts w:cs="Calibri"/>
+        </w:rPr>
+        <w:t xml:space="preserve"> – uses offshore and WIS data to define storm conditions and create time series of “storminess” (stormy = 1, not-stormy = 0) to filter ML input datasets</w:t>
+      </w:r>
+      <w:r>
+        <w:rPr>
+          <w:rFonts w:cs="Calibri"/>
+        </w:rPr>
+        <w:t>, if desired</w:t>
       </w:r>
     </w:p>
     <w:p>
@@ -72,13 +60,14 @@
         <w:rPr>
           <w:rFonts w:cs="Calibri"/>
         </w:rPr>
-        <w:t xml:space="preserve">Lidar comes from </w:t>
-      </w:r>
-      <w:r>
-        <w:rPr>
-          <w:rFonts w:cs="Calibri"/>
-        </w:rPr>
-        <w:t>IO_alignedintime</w:t>
+        <w:t xml:space="preserve">FRF wave data used for analysis comes from </w:t>
+      </w:r>
+      <w:proofErr w:type="spellStart"/>
+      <w:r>
+        <w:rPr>
+          <w:rFonts w:cs="Calibri"/>
+        </w:rPr>
+        <w:t>waves_FRF</w:t>
       </w:r>
       <w:r>
         <w:rPr>
@@ -86,6 +75,7 @@
         </w:rPr>
         <w:t>.pickle</w:t>
       </w:r>
+      <w:proofErr w:type="spellEnd"/>
     </w:p>
     <w:p>
       <w:pPr>
@@ -102,14 +92,22 @@
         <w:rPr>
           <w:rFonts w:cs="Calibri"/>
         </w:rPr>
-        <w:t xml:space="preserve">X-coordinate in separate file </w:t>
-      </w:r>
-      <w:r>
-        <w:rPr>
-          <w:rFonts w:cs="Calibri"/>
-        </w:rPr>
-        <w:t>lidar_xFRF.pickle</w:t>
-      </w:r>
+        <w:t xml:space="preserve">WIS data used for analysis comes from </w:t>
+      </w:r>
+      <w:proofErr w:type="spellStart"/>
+      <w:r>
+        <w:rPr>
+          <w:rFonts w:cs="Calibri"/>
+        </w:rPr>
+        <w:t>waves_WISandFRF</w:t>
+      </w:r>
+      <w:r>
+        <w:rPr>
+          <w:rFonts w:cs="Calibri"/>
+        </w:rPr>
+        <w:t>.pickle</w:t>
+      </w:r>
+      <w:proofErr w:type="spellEnd"/>
     </w:p>
     <w:p>
       <w:pPr>
@@ -126,31 +124,87 @@
         <w:rPr>
           <w:rFonts w:cs="Calibri"/>
         </w:rPr>
-        <w:t>Briefly uses lidar statistics from</w:t>
-      </w:r>
-      <w:r>
-        <w:rPr>
-          <w:rFonts w:cs="Calibri"/>
-        </w:rPr>
-        <w:t xml:space="preserve"> IO_lidarquality</w:t>
-      </w:r>
-      <w:r>
-        <w:rPr>
-          <w:rFonts w:cs="Calibri"/>
-        </w:rPr>
-        <w:t>.pickle and</w:t>
-      </w:r>
-      <w:r>
-        <w:rPr>
-          <w:rFonts w:cs="Calibri"/>
-        </w:rPr>
-        <w:t xml:space="preserve"> IO_lidarhydro_aligned</w:t>
+        <w:t xml:space="preserve">Saves output data to </w:t>
+      </w:r>
+      <w:proofErr w:type="spellStart"/>
+      <w:r>
+        <w:rPr>
+          <w:rFonts w:cs="Calibri"/>
+        </w:rPr>
+        <w:t>stormy_times_fullspan</w:t>
       </w:r>
       <w:r>
         <w:rPr>
           <w:rFonts w:cs="Calibri"/>
         </w:rPr>
         <w:t>.pickle</w:t>
+      </w:r>
+      <w:proofErr w:type="spellEnd"/>
+      <w:r>
+        <w:rPr>
+          <w:rFonts w:cs="Calibri"/>
+        </w:rPr>
+        <w:t>; obj =</w:t>
+      </w:r>
+      <w:r>
+        <w:rPr>
+          <w:rFonts w:cs="Calibri"/>
+        </w:rPr>
+        <w:t xml:space="preserve"> </w:t>
+      </w:r>
+      <w:r>
+        <w:rPr>
+          <w:rFonts w:cs="Calibri"/>
+        </w:rPr>
+        <w:t>[time_fullspan,stormy_fullspan,storm_timestart_all,storm_timeend_all]</w:t>
+      </w:r>
+    </w:p>
+    <w:p>
+      <w:pPr>
+        <w:pStyle w:val="ListParagraph"/>
+        <w:numPr>
+          <w:ilvl w:val="0"/>
+          <w:numId w:val="1"/>
+        </w:numPr>
+        <w:rPr>
+          <w:rFonts w:cs="Calibri"/>
+        </w:rPr>
+      </w:pPr>
+      <w:r>
+        <w:rPr>
+          <w:rFonts w:cs="Calibri"/>
+        </w:rPr>
+        <w:t>Run_</w:t>
+      </w:r>
+      <w:r>
+        <w:rPr>
+          <w:rFonts w:cs="Calibri"/>
+        </w:rPr>
+        <w:t>cleanLidarProfiles</w:t>
+      </w:r>
+      <w:r>
+        <w:rPr>
+          <w:rFonts w:cs="Calibri"/>
+        </w:rPr>
+        <w:t xml:space="preserve">.py </w:t>
+      </w:r>
+      <w:r>
+        <w:rPr>
+          <w:rFonts w:cs="Calibri"/>
+        </w:rPr>
+        <w:t>–</w:t>
+      </w:r>
+      <w:r>
+        <w:rPr>
+          <w:rFonts w:cs="Calibri"/>
+        </w:rPr>
+        <w:t xml:space="preserve"> </w:t>
+      </w:r>
+      <w:r>
+        <w:rPr>
+          <w:rFonts w:cs="Calibri"/>
+        </w:rPr>
+        <w:t>does a lot of removal/smoothing of weird data in profiles</w:t>
       </w:r>
     </w:p>
     <w:p>
@@ -168,8 +222,131 @@
         <w:rPr>
           <w:rFonts w:cs="Calibri"/>
         </w:rPr>
+        <w:t xml:space="preserve">Lidar comes from </w:t>
+      </w:r>
+      <w:proofErr w:type="spellStart"/>
+      <w:r>
+        <w:rPr>
+          <w:rFonts w:cs="Calibri"/>
+        </w:rPr>
+        <w:t>IO_alignedintime</w:t>
+      </w:r>
+      <w:r>
+        <w:rPr>
+          <w:rFonts w:cs="Calibri"/>
+        </w:rPr>
+        <w:t>.pickle</w:t>
+      </w:r>
+      <w:proofErr w:type="spellEnd"/>
+    </w:p>
+    <w:p>
+      <w:pPr>
+        <w:pStyle w:val="ListParagraph"/>
+        <w:numPr>
+          <w:ilvl w:val="1"/>
+          <w:numId w:val="1"/>
+        </w:numPr>
+        <w:rPr>
+          <w:rFonts w:cs="Calibri"/>
+        </w:rPr>
+      </w:pPr>
+      <w:r>
+        <w:rPr>
+          <w:rFonts w:cs="Calibri"/>
+        </w:rPr>
+        <w:t xml:space="preserve">X-coordinate in separate file </w:t>
+      </w:r>
+      <w:proofErr w:type="spellStart"/>
+      <w:r>
+        <w:rPr>
+          <w:rFonts w:cs="Calibri"/>
+        </w:rPr>
+        <w:t>lidar_xFRF.pickle</w:t>
+      </w:r>
+      <w:proofErr w:type="spellEnd"/>
+    </w:p>
+    <w:p>
+      <w:pPr>
+        <w:pStyle w:val="ListParagraph"/>
+        <w:numPr>
+          <w:ilvl w:val="1"/>
+          <w:numId w:val="1"/>
+        </w:numPr>
+        <w:rPr>
+          <w:rFonts w:cs="Calibri"/>
+        </w:rPr>
+      </w:pPr>
+      <w:r>
+        <w:rPr>
+          <w:rFonts w:cs="Calibri"/>
+        </w:rPr>
+        <w:t>Briefly uses lidar statistics from</w:t>
+      </w:r>
+      <w:r>
+        <w:rPr>
+          <w:rFonts w:cs="Calibri"/>
+        </w:rPr>
+        <w:t xml:space="preserve"> </w:t>
+      </w:r>
+      <w:proofErr w:type="spellStart"/>
+      <w:r>
+        <w:rPr>
+          <w:rFonts w:cs="Calibri"/>
+        </w:rPr>
+        <w:t>IO_lidarquality</w:t>
+      </w:r>
+      <w:r>
+        <w:rPr>
+          <w:rFonts w:cs="Calibri"/>
+        </w:rPr>
+        <w:t>.pickle</w:t>
+      </w:r>
+      <w:proofErr w:type="spellEnd"/>
+      <w:r>
+        <w:rPr>
+          <w:rFonts w:cs="Calibri"/>
+        </w:rPr>
+        <w:t xml:space="preserve"> and</w:t>
+      </w:r>
+      <w:r>
+        <w:rPr>
+          <w:rFonts w:cs="Calibri"/>
+        </w:rPr>
+        <w:t xml:space="preserve"> </w:t>
+      </w:r>
+      <w:proofErr w:type="spellStart"/>
+      <w:r>
+        <w:rPr>
+          <w:rFonts w:cs="Calibri"/>
+        </w:rPr>
+        <w:t>IO_lidarhydro_aligned</w:t>
+      </w:r>
+      <w:r>
+        <w:rPr>
+          <w:rFonts w:cs="Calibri"/>
+        </w:rPr>
+        <w:t>.pickle</w:t>
+      </w:r>
+      <w:proofErr w:type="spellEnd"/>
+    </w:p>
+    <w:p>
+      <w:pPr>
+        <w:pStyle w:val="ListParagraph"/>
+        <w:numPr>
+          <w:ilvl w:val="1"/>
+          <w:numId w:val="1"/>
+        </w:numPr>
+        <w:rPr>
+          <w:rFonts w:cs="Calibri"/>
+        </w:rPr>
+      </w:pPr>
+      <w:r>
+        <w:rPr>
+          <w:rFonts w:cs="Calibri"/>
+        </w:rPr>
         <w:t xml:space="preserve">Final acceptable profiles saved as </w:t>
       </w:r>
+      <w:proofErr w:type="spellStart"/>
       <w:r>
         <w:rPr>
           <w:rFonts w:cs="Calibri"/>
@@ -182,11 +359,19 @@
         </w:rPr>
         <w:t>.pickle</w:t>
       </w:r>
-      <w:r>
-        <w:rPr>
-          <w:rFonts w:cs="Calibri"/>
-        </w:rPr>
-        <w:t>; obj = [lidar_xFRF</w:t>
+      <w:proofErr w:type="spellEnd"/>
+      <w:r>
+        <w:rPr>
+          <w:rFonts w:cs="Calibri"/>
+        </w:rPr>
+        <w:t>; obj = [</w:t>
+      </w:r>
+      <w:proofErr w:type="spellStart"/>
+      <w:r>
+        <w:rPr>
+          <w:rFonts w:cs="Calibri"/>
+        </w:rPr>
+        <w:t>lidar_xFRF</w:t>
       </w:r>
       <w:r>
         <w:rPr>
@@ -198,7 +383,14 @@
         <w:rPr>
           <w:rFonts w:cs="Calibri"/>
         </w:rPr>
-        <w:t>,final_profile_fullspan_best]</w:t>
+        <w:t>,final_profile_fullspan_best</w:t>
+      </w:r>
+      <w:proofErr w:type="spellEnd"/>
+      <w:r>
+        <w:rPr>
+          <w:rFonts w:cs="Calibri"/>
+        </w:rPr>
+        <w:t>]</w:t>
       </w:r>
     </w:p>
     <w:p>
@@ -254,6 +446,7 @@
         </w:rPr>
         <w:t xml:space="preserve">Lidar comes from </w:t>
       </w:r>
+      <w:proofErr w:type="spellStart"/>
       <w:r>
         <w:rPr>
           <w:rFonts w:cs="Calibri"/>
@@ -266,6 +459,7 @@
         </w:rPr>
         <w:t>.pickle</w:t>
       </w:r>
+      <w:proofErr w:type="spellEnd"/>
     </w:p>
     <w:p>
       <w:pPr>
@@ -282,8 +476,16 @@
         <w:rPr>
           <w:rFonts w:cs="Calibri"/>
         </w:rPr>
-        <w:t>Bathy comes from tidalAveragedMetrics.pickle</w:t>
-      </w:r>
+        <w:t xml:space="preserve">Bathy comes from </w:t>
+      </w:r>
+      <w:proofErr w:type="spellStart"/>
+      <w:r>
+        <w:rPr>
+          <w:rFonts w:cs="Calibri"/>
+        </w:rPr>
+        <w:t>tidalAveragedMetrics.pickle</w:t>
+      </w:r>
+      <w:proofErr w:type="spellEnd"/>
     </w:p>
     <w:p>
       <w:pPr>
@@ -302,6 +504,7 @@
         </w:rPr>
         <w:t xml:space="preserve">Combined output saved to </w:t>
       </w:r>
+      <w:proofErr w:type="spellStart"/>
       <w:r>
         <w:rPr>
           <w:rFonts w:cs="Calibri"/>
@@ -314,6 +517,7 @@
         </w:rPr>
         <w:t>.pickle</w:t>
       </w:r>
+      <w:proofErr w:type="spellEnd"/>
       <w:r>
         <w:rPr>
           <w:rFonts w:cs="Calibri"/>
@@ -324,7 +528,93 @@
         <w:rPr>
           <w:rFonts w:cs="Calibri"/>
         </w:rPr>
-        <w:t>[lidar_xFRF, time_fullspan, ZbFull_addLidar]</w:t>
+        <w:t>[</w:t>
+      </w:r>
+      <w:proofErr w:type="spellStart"/>
+      <w:r>
+        <w:rPr>
+          <w:rFonts w:cs="Calibri"/>
+        </w:rPr>
+        <w:t>lidar_xFRF</w:t>
+      </w:r>
+      <w:proofErr w:type="spellEnd"/>
+      <w:r>
+        <w:rPr>
+          <w:rFonts w:cs="Calibri"/>
+        </w:rPr>
+        <w:t xml:space="preserve">, </w:t>
+      </w:r>
+      <w:proofErr w:type="spellStart"/>
+      <w:r>
+        <w:rPr>
+          <w:rFonts w:cs="Calibri"/>
+        </w:rPr>
+        <w:t>time_fullspan</w:t>
+      </w:r>
+      <w:proofErr w:type="spellEnd"/>
+      <w:r>
+        <w:rPr>
+          <w:rFonts w:cs="Calibri"/>
+        </w:rPr>
+        <w:t xml:space="preserve">, </w:t>
+      </w:r>
+      <w:proofErr w:type="spellStart"/>
+      <w:r>
+        <w:rPr>
+          <w:rFonts w:cs="Calibri"/>
+        </w:rPr>
+        <w:t>ZbFull_addLidar</w:t>
+      </w:r>
+      <w:proofErr w:type="spellEnd"/>
+      <w:r>
+        <w:rPr>
+          <w:rFonts w:cs="Calibri"/>
+        </w:rPr>
+        <w:t>]</w:t>
+      </w:r>
+    </w:p>
+    <w:p>
+      <w:pPr>
+        <w:pStyle w:val="ListParagraph"/>
+        <w:numPr>
+          <w:ilvl w:val="1"/>
+          <w:numId w:val="1"/>
+        </w:numPr>
+        <w:rPr>
+          <w:rFonts w:cs="Calibri"/>
+        </w:rPr>
+      </w:pPr>
+      <w:r>
+        <w:rPr>
+          <w:rFonts w:cs="Calibri"/>
+        </w:rPr>
+        <w:t xml:space="preserve">Relies on </w:t>
+      </w:r>
+      <w:r>
+        <w:rPr>
+          <w:rFonts w:cs="Calibri"/>
+        </w:rPr>
+        <w:t>interpgap</w:t>
+      </w:r>
+      <w:r>
+        <w:rPr>
+          <w:rFonts w:cs="Calibri"/>
+        </w:rPr>
+        <w:t xml:space="preserve">.py located in </w:t>
+      </w:r>
+      <w:proofErr w:type="spellStart"/>
+      <w:r>
+        <w:rPr>
+          <w:rFonts w:cs="Calibri"/>
+        </w:rPr>
+        <w:t>funcs</w:t>
+      </w:r>
+      <w:proofErr w:type="spellEnd"/>
+      <w:r>
+        <w:rPr>
+          <w:rFonts w:cs="Calibri"/>
+        </w:rPr>
+        <w:t>/</w:t>
       </w:r>
     </w:p>
     <w:p>
@@ -408,8 +698,23 @@
         <w:rPr>
           <w:rFonts w:cs="Calibri"/>
         </w:rPr>
-        <w:t xml:space="preserve">Input topobathy comes from </w:t>
-      </w:r>
+        <w:t xml:space="preserve">Input </w:t>
+      </w:r>
+      <w:proofErr w:type="spellStart"/>
+      <w:r>
+        <w:rPr>
+          <w:rFonts w:cs="Calibri"/>
+        </w:rPr>
+        <w:t>topobathy</w:t>
+      </w:r>
+      <w:proofErr w:type="spellEnd"/>
+      <w:r>
+        <w:rPr>
+          <w:rFonts w:cs="Calibri"/>
+        </w:rPr>
+        <w:t xml:space="preserve"> comes from </w:t>
+      </w:r>
+      <w:proofErr w:type="spellStart"/>
       <w:r>
         <w:rPr>
           <w:rFonts w:cs="Calibri"/>
@@ -422,6 +727,7 @@
         </w:rPr>
         <w:t>.pickle</w:t>
       </w:r>
+      <w:proofErr w:type="spellEnd"/>
     </w:p>
     <w:p>
       <w:pPr>
@@ -440,6 +746,7 @@
         </w:rPr>
         <w:t xml:space="preserve">Hydro timeseries come from </w:t>
       </w:r>
+      <w:proofErr w:type="spellStart"/>
       <w:r>
         <w:rPr>
           <w:rFonts w:cs="Calibri"/>
@@ -452,6 +759,7 @@
         </w:rPr>
         <w:t>.pickle</w:t>
       </w:r>
+      <w:proofErr w:type="spellEnd"/>
     </w:p>
     <w:p>
       <w:pPr>
@@ -470,6 +778,7 @@
         </w:rPr>
         <w:t xml:space="preserve">Final output saved as </w:t>
       </w:r>
+      <w:proofErr w:type="spellStart"/>
       <w:r>
         <w:rPr>
           <w:rFonts w:cs="Calibri"/>
@@ -480,13 +789,90 @@
         <w:rPr>
           <w:rFonts w:cs="Calibri"/>
         </w:rPr>
-        <w:t xml:space="preserve">.pickle; obj = </w:t>
-      </w:r>
-      <w:r>
-        <w:rPr>
-          <w:rFonts w:cs="Calibri"/>
-        </w:rPr>
-        <w:t>[lidar_xFRF, time_fullspan, topobathy_fullspan_gapfilled, xplot_shift, topobathy_fullspan_gapfilled_shift]</w:t>
+        <w:t>.pickle</w:t>
+      </w:r>
+      <w:proofErr w:type="spellEnd"/>
+      <w:r>
+        <w:rPr>
+          <w:rFonts w:cs="Calibri"/>
+        </w:rPr>
+        <w:t xml:space="preserve">; obj = </w:t>
+      </w:r>
+      <w:r>
+        <w:rPr>
+          <w:rFonts w:cs="Calibri"/>
+        </w:rPr>
+        <w:t>[</w:t>
+      </w:r>
+      <w:proofErr w:type="spellStart"/>
+      <w:r>
+        <w:rPr>
+          <w:rFonts w:cs="Calibri"/>
+        </w:rPr>
+        <w:t>lidar_xFRF</w:t>
+      </w:r>
+      <w:proofErr w:type="spellEnd"/>
+      <w:r>
+        <w:rPr>
+          <w:rFonts w:cs="Calibri"/>
+        </w:rPr>
+        <w:t xml:space="preserve">, </w:t>
+      </w:r>
+      <w:proofErr w:type="spellStart"/>
+      <w:r>
+        <w:rPr>
+          <w:rFonts w:cs="Calibri"/>
+        </w:rPr>
+        <w:t>time_fullspan</w:t>
+      </w:r>
+      <w:proofErr w:type="spellEnd"/>
+      <w:r>
+        <w:rPr>
+          <w:rFonts w:cs="Calibri"/>
+        </w:rPr>
+        <w:t xml:space="preserve">, </w:t>
+      </w:r>
+      <w:proofErr w:type="spellStart"/>
+      <w:r>
+        <w:rPr>
+          <w:rFonts w:cs="Calibri"/>
+        </w:rPr>
+        <w:t>topobathy_fullspan_gapfilled</w:t>
+      </w:r>
+      <w:proofErr w:type="spellEnd"/>
+      <w:r>
+        <w:rPr>
+          <w:rFonts w:cs="Calibri"/>
+        </w:rPr>
+        <w:t xml:space="preserve">, </w:t>
+      </w:r>
+      <w:proofErr w:type="spellStart"/>
+      <w:r>
+        <w:rPr>
+          <w:rFonts w:cs="Calibri"/>
+        </w:rPr>
+        <w:t>xplot_shift</w:t>
+      </w:r>
+      <w:proofErr w:type="spellEnd"/>
+      <w:r>
+        <w:rPr>
+          <w:rFonts w:cs="Calibri"/>
+        </w:rPr>
+        <w:t xml:space="preserve">, </w:t>
+      </w:r>
+      <w:proofErr w:type="spellStart"/>
+      <w:r>
+        <w:rPr>
+          <w:rFonts w:cs="Calibri"/>
+        </w:rPr>
+        <w:t>topobathy_fullspan_gapfilled_shift</w:t>
+      </w:r>
+      <w:proofErr w:type="spellEnd"/>
+      <w:r>
+        <w:rPr>
+          <w:rFonts w:cs="Calibri"/>
+        </w:rPr>
+        <w:t>]</w:t>
       </w:r>
     </w:p>
     <w:p>
@@ -504,7 +890,21 @@
         <w:rPr>
           <w:rFonts w:cs="Calibri"/>
         </w:rPr>
-        <w:t xml:space="preserve">Run_PCAdecomp.py - isolates profiles with sufficient length and reasonable (&lt; 5m^3) hrly volume change, then </w:t>
+        <w:t xml:space="preserve">Run_PCAdecomp.py - isolates profiles with sufficient length and reasonable (&lt; 5m^3) </w:t>
+      </w:r>
+      <w:proofErr w:type="spellStart"/>
+      <w:r>
+        <w:rPr>
+          <w:rFonts w:cs="Calibri"/>
+        </w:rPr>
+        <w:t>hrly</w:t>
+      </w:r>
+      <w:proofErr w:type="spellEnd"/>
+      <w:r>
+        <w:rPr>
+          <w:rFonts w:cs="Calibri"/>
+        </w:rPr>
+        <w:t xml:space="preserve"> volume change, then </w:t>
       </w:r>
       <w:r>
         <w:rPr>
@@ -534,8 +934,23 @@
         <w:rPr>
           <w:rFonts w:cs="Calibri"/>
         </w:rPr>
-        <w:t xml:space="preserve">Input topobathy comes from </w:t>
-      </w:r>
+        <w:t xml:space="preserve">Input </w:t>
+      </w:r>
+      <w:proofErr w:type="spellStart"/>
+      <w:r>
+        <w:rPr>
+          <w:rFonts w:cs="Calibri"/>
+        </w:rPr>
+        <w:t>topobathy</w:t>
+      </w:r>
+      <w:proofErr w:type="spellEnd"/>
+      <w:r>
+        <w:rPr>
+          <w:rFonts w:cs="Calibri"/>
+        </w:rPr>
+        <w:t xml:space="preserve"> comes from </w:t>
+      </w:r>
+      <w:proofErr w:type="spellStart"/>
       <w:r>
         <w:rPr>
           <w:rFonts w:cs="Calibri"/>
@@ -548,6 +963,7 @@
         </w:rPr>
         <w:t>.pickle</w:t>
       </w:r>
+      <w:proofErr w:type="spellEnd"/>
     </w:p>
     <w:p>
       <w:pPr>
@@ -566,6 +982,7 @@
         </w:rPr>
         <w:t xml:space="preserve">Final output saved as </w:t>
       </w:r>
+      <w:proofErr w:type="spellStart"/>
       <w:r>
         <w:rPr>
           <w:rFonts w:cs="Calibri"/>
@@ -576,13 +993,76 @@
         <w:rPr>
           <w:rFonts w:cs="Calibri"/>
         </w:rPr>
-        <w:t xml:space="preserve">pickle; obj = </w:t>
-      </w:r>
-      <w:r>
-        <w:rPr>
-          <w:rFonts w:cs="Calibri"/>
-        </w:rPr>
-        <w:t>[xplot, time_fullspan, dataNorm_fullspan, dataMean,dataStd,PCs_fullspan,EOFs,APEV]</w:t>
+        <w:t>pickle</w:t>
+      </w:r>
+      <w:proofErr w:type="spellEnd"/>
+      <w:r>
+        <w:rPr>
+          <w:rFonts w:cs="Calibri"/>
+        </w:rPr>
+        <w:t xml:space="preserve">; obj = </w:t>
+      </w:r>
+      <w:r>
+        <w:rPr>
+          <w:rFonts w:cs="Calibri"/>
+        </w:rPr>
+        <w:t>[</w:t>
+      </w:r>
+      <w:proofErr w:type="spellStart"/>
+      <w:r>
+        <w:rPr>
+          <w:rFonts w:cs="Calibri"/>
+        </w:rPr>
+        <w:t>xplot</w:t>
+      </w:r>
+      <w:proofErr w:type="spellEnd"/>
+      <w:r>
+        <w:rPr>
+          <w:rFonts w:cs="Calibri"/>
+        </w:rPr>
+        <w:t xml:space="preserve">, </w:t>
+      </w:r>
+      <w:proofErr w:type="spellStart"/>
+      <w:r>
+        <w:rPr>
+          <w:rFonts w:cs="Calibri"/>
+        </w:rPr>
+        <w:t>time_fullspan</w:t>
+      </w:r>
+      <w:proofErr w:type="spellEnd"/>
+      <w:r>
+        <w:rPr>
+          <w:rFonts w:cs="Calibri"/>
+        </w:rPr>
+        <w:t xml:space="preserve">, </w:t>
+      </w:r>
+      <w:proofErr w:type="spellStart"/>
+      <w:r>
+        <w:rPr>
+          <w:rFonts w:cs="Calibri"/>
+        </w:rPr>
+        <w:t>dataNorm_fullspan</w:t>
+      </w:r>
+      <w:proofErr w:type="spellEnd"/>
+      <w:r>
+        <w:rPr>
+          <w:rFonts w:cs="Calibri"/>
+        </w:rPr>
+        <w:t xml:space="preserve">, </w:t>
+      </w:r>
+      <w:proofErr w:type="spellStart"/>
+      <w:r>
+        <w:rPr>
+          <w:rFonts w:cs="Calibri"/>
+        </w:rPr>
+        <w:t>dataMean,dataStd,PCs_fullspan,EOFs,APEV</w:t>
+      </w:r>
+      <w:proofErr w:type="spellEnd"/>
+      <w:r>
+        <w:rPr>
+          <w:rFonts w:cs="Calibri"/>
+        </w:rPr>
+        <w:t>]</w:t>
       </w:r>
     </w:p>
     <w:p>
@@ -596,17 +1076,32 @@
           <w:rFonts w:cs="Calibri"/>
         </w:rPr>
       </w:pPr>
-      <w:r>
-        <w:rPr>
-          <w:rFonts w:cs="Calibri"/>
-        </w:rPr>
-        <w:t>Run_LSTMpcaprofiles – develops and tests LSTM model for profiles derived from PCA-decomposition</w:t>
-      </w:r>
-      <w:r>
-        <w:rPr>
-          <w:rFonts w:cs="Calibri"/>
-        </w:rPr>
-        <w:t>; includes routines for filtering to remove large changes in PC amplitudes; performs scaling of parameters before creating LSTM model; includes code for testing time-series prediction based on previous prediction but seeded with data</w:t>
+      <w:proofErr w:type="spellStart"/>
+      <w:r>
+        <w:rPr>
+          <w:rFonts w:cs="Calibri"/>
+        </w:rPr>
+        <w:t>Run_LSTMpcaprofiles</w:t>
+      </w:r>
+      <w:proofErr w:type="spellEnd"/>
+      <w:r>
+        <w:rPr>
+          <w:rFonts w:cs="Calibri"/>
+        </w:rPr>
+        <w:t xml:space="preserve"> – develops and tests LSTM model for profiles derived from PCA-decomposition</w:t>
+      </w:r>
+      <w:r>
+        <w:rPr>
+          <w:rFonts w:cs="Calibri"/>
+        </w:rPr>
+        <w:t xml:space="preserve">; includes routines for filtering to remove large changes in PC amplitudes; </w:t>
+      </w:r>
+      <w:r>
+        <w:rPr>
+          <w:rFonts w:cs="Calibri"/>
+        </w:rPr>
+        <w:lastRenderedPageBreak/>
+        <w:t>performs scaling of parameters before creating LSTM model; includes code for testing time-series prediction based on previous prediction but seeded with data</w:t>
       </w:r>
     </w:p>
     <w:p>
@@ -626,6 +1121,7 @@
         </w:rPr>
         <w:t xml:space="preserve">Input hydrodynamic predictors come from </w:t>
       </w:r>
+      <w:proofErr w:type="spellStart"/>
       <w:r>
         <w:rPr>
           <w:rFonts w:cs="Calibri"/>
@@ -638,6 +1134,7 @@
         </w:rPr>
         <w:t>.pickle</w:t>
       </w:r>
+      <w:proofErr w:type="spellEnd"/>
     </w:p>
     <w:p>
       <w:pPr>
@@ -656,6 +1153,7 @@
         </w:rPr>
         <w:t xml:space="preserve">Input/output PC amplitudes for testing/training come from </w:t>
       </w:r>
+      <w:proofErr w:type="spellStart"/>
       <w:r>
         <w:rPr>
           <w:rFonts w:cs="Calibri"/>
@@ -667,6 +1165,71 @@
           <w:rFonts w:cs="Calibri"/>
         </w:rPr>
         <w:t>.pickle</w:t>
+      </w:r>
+      <w:proofErr w:type="spellEnd"/>
+    </w:p>
+    <w:p>
+      <w:pPr>
+        <w:pStyle w:val="ListParagraph"/>
+        <w:numPr>
+          <w:ilvl w:val="0"/>
+          <w:numId w:val="1"/>
+        </w:numPr>
+        <w:rPr>
+          <w:rFonts w:cs="Calibri"/>
+        </w:rPr>
+      </w:pPr>
+      <w:proofErr w:type="spellStart"/>
+      <w:r>
+        <w:rPr>
+          <w:rFonts w:cs="Calibri"/>
+        </w:rPr>
+        <w:t>Run_LSTMbeachstats</w:t>
+      </w:r>
+      <w:proofErr w:type="spellEnd"/>
+      <w:r>
+        <w:rPr>
+          <w:rFonts w:cs="Calibri"/>
+        </w:rPr>
+        <w:t xml:space="preserve"> – develops </w:t>
+      </w:r>
+      <w:r>
+        <w:rPr>
+          <w:rFonts w:cs="Calibri"/>
+        </w:rPr>
+        <w:t>and tests LSTM model for</w:t>
+      </w:r>
+      <w:r>
+        <w:rPr>
+          <w:rFonts w:cs="Calibri"/>
+        </w:rPr>
+        <w:t xml:space="preserve"> beach statistics (contour position </w:t>
+      </w:r>
+      <w:proofErr w:type="spellStart"/>
+      <w:r>
+        <w:rPr>
+          <w:rFonts w:cs="Calibri"/>
+        </w:rPr>
+        <w:t>Xc</w:t>
+      </w:r>
+      <w:proofErr w:type="spellEnd"/>
+      <w:r>
+        <w:rPr>
+          <w:rFonts w:cs="Calibri"/>
+        </w:rPr>
+        <w:t>, beach width, beach volume, etc.);</w:t>
+      </w:r>
+      <w:r>
+        <w:rPr>
+          <w:rFonts w:cs="Calibri"/>
+        </w:rPr>
+        <w:t xml:space="preserve"> </w:t>
+      </w:r>
+      <w:r>
+        <w:rPr>
+          <w:rFonts w:cs="Calibri"/>
+        </w:rPr>
+        <w:t>performs scaling of parameters before creating LSTM model; includes code for testing time-series prediction based on previous prediction but seeded with data</w:t>
       </w:r>
     </w:p>
     <w:p>
@@ -680,24 +1243,26 @@
           <w:rFonts w:cs="Calibri"/>
         </w:rPr>
       </w:pPr>
-    </w:p>
-    <w:p>
-      <w:pPr>
-        <w:pStyle w:val="ListParagraph"/>
-        <w:numPr>
-          <w:ilvl w:val="0"/>
-          <w:numId w:val="1"/>
-        </w:numPr>
-        <w:rPr>
-          <w:rFonts w:cs="Calibri"/>
-        </w:rPr>
-      </w:pPr>
-      <w:r>
-        <w:rPr>
-          <w:rFonts w:cs="Calibri"/>
-        </w:rPr>
-        <w:t xml:space="preserve">Run_PCA_ExtendedDatasets_V2.py </w:t>
-      </w:r>
+      <w:r>
+        <w:rPr>
+          <w:rFonts w:cs="Calibri"/>
+        </w:rPr>
+        <w:t xml:space="preserve">Input hydrodynamic predictors come from </w:t>
+      </w:r>
+      <w:proofErr w:type="spellStart"/>
+      <w:r>
+        <w:rPr>
+          <w:rFonts w:cs="Calibri"/>
+        </w:rPr>
+        <w:t>preppedHydroTopobathy</w:t>
+      </w:r>
+      <w:r>
+        <w:rPr>
+          <w:rFonts w:cs="Calibri"/>
+        </w:rPr>
+        <w:t>.pickle</w:t>
+      </w:r>
+      <w:proofErr w:type="spellEnd"/>
     </w:p>
     <w:p>
       <w:pPr>
@@ -714,8 +1279,58 @@
         <w:rPr>
           <w:rFonts w:cs="Calibri"/>
         </w:rPr>
-        <w:t>Performs PCA</w:t>
-      </w:r>
+        <w:t xml:space="preserve">Input/output </w:t>
+      </w:r>
+      <w:r>
+        <w:rPr>
+          <w:rFonts w:cs="Calibri"/>
+        </w:rPr>
+        <w:t>beach profiles used to</w:t>
+      </w:r>
+      <w:r>
+        <w:rPr>
+          <w:rFonts w:cs="Calibri"/>
+        </w:rPr>
+        <w:t xml:space="preserve"> test</w:t>
+      </w:r>
+      <w:r>
+        <w:rPr>
+          <w:rFonts w:cs="Calibri"/>
+        </w:rPr>
+        <w:t>/train on beach stats</w:t>
+      </w:r>
+      <w:r>
+        <w:rPr>
+          <w:rFonts w:cs="Calibri"/>
+        </w:rPr>
+        <w:t xml:space="preserve"> </w:t>
+      </w:r>
+      <w:r>
+        <w:rPr>
+          <w:rFonts w:cs="Calibri"/>
+        </w:rPr>
+        <w:t>can be either observed profiles or PC-reconstructed, both of which can be built from</w:t>
+      </w:r>
+      <w:r>
+        <w:rPr>
+          <w:rFonts w:cs="Calibri"/>
+        </w:rPr>
+        <w:t xml:space="preserve"> </w:t>
+      </w:r>
+      <w:proofErr w:type="spellStart"/>
+      <w:r>
+        <w:rPr>
+          <w:rFonts w:cs="Calibri"/>
+        </w:rPr>
+        <w:t>PCs_fullspan</w:t>
+      </w:r>
+      <w:r>
+        <w:rPr>
+          <w:rFonts w:cs="Calibri"/>
+        </w:rPr>
+        <w:t>.pickle</w:t>
+      </w:r>
+      <w:proofErr w:type="spellEnd"/>
     </w:p>
     <w:p>
       <w:pPr>
@@ -732,107 +1347,51 @@
         <w:rPr>
           <w:rFonts w:cs="Calibri"/>
         </w:rPr>
-        <w:t>Creates</w:t>
-      </w:r>
-      <w:r>
-        <w:rPr>
-          <w:rFonts w:cs="Calibri"/>
-        </w:rPr>
-        <w:t xml:space="preserve"> </w:t>
-      </w:r>
-      <w:r>
-        <w:rPr>
-          <w:rFonts w:cs="Calibri"/>
-        </w:rPr>
-        <w:t>shifted elevations, non-shifted</w:t>
-      </w:r>
-      <w:r>
-        <w:rPr>
-          <w:rFonts w:cs="Calibri"/>
-        </w:rPr>
-        <w:t xml:space="preserve"> </w:t>
-      </w:r>
-      <w:r>
-        <w:rPr>
-          <w:rFonts w:cs="Calibri"/>
-        </w:rPr>
-        <w:t xml:space="preserve">elevations, PCs, and hydro </w:t>
-      </w:r>
-      <w:r>
-        <w:rPr>
-          <w:rFonts w:cs="Calibri"/>
-        </w:rPr>
-        <w:t>datasets as full-span (t = 0:10yrs) so length of ML input data can be varies</w:t>
-      </w:r>
-    </w:p>
-    <w:p>
-      <w:pPr>
-        <w:pStyle w:val="ListParagraph"/>
-        <w:numPr>
-          <w:ilvl w:val="1"/>
-          <w:numId w:val="1"/>
-        </w:numPr>
-        <w:rPr>
-          <w:rFonts w:cs="Calibri"/>
-        </w:rPr>
-      </w:pPr>
-      <w:r>
-        <w:rPr>
-          <w:rFonts w:cs="Calibri"/>
-        </w:rPr>
-        <w:lastRenderedPageBreak/>
-        <w:t>Checks that dVol between time steps is small</w:t>
-      </w:r>
-    </w:p>
-    <w:p>
-      <w:pPr>
-        <w:pStyle w:val="ListParagraph"/>
-        <w:numPr>
-          <w:ilvl w:val="1"/>
-          <w:numId w:val="1"/>
-        </w:numPr>
-        <w:rPr>
-          <w:rFonts w:cs="Calibri"/>
-        </w:rPr>
-      </w:pPr>
-      <w:r>
-        <w:rPr>
-          <w:rFonts w:cs="Calibri"/>
-        </w:rPr>
-        <w:t>Saves datasets to topobathyhydro_ML_final_25Mar2025_Nlook60_PCApostDVol_shifted.pickle</w:t>
-      </w:r>
-    </w:p>
-    <w:p>
-      <w:pPr>
-        <w:pStyle w:val="ListParagraph"/>
-        <w:numPr>
-          <w:ilvl w:val="0"/>
-          <w:numId w:val="1"/>
-        </w:numPr>
-        <w:rPr>
-          <w:rFonts w:cs="Calibri"/>
-        </w:rPr>
-      </w:pPr>
-      <w:r>
-        <w:rPr>
-          <w:rFonts w:cs="Calibri"/>
-        </w:rPr>
-        <w:t>Run_ML_multivariate</w:t>
-      </w:r>
-      <w:r>
-        <w:rPr>
-          <w:rFonts w:cs="Calibri"/>
-        </w:rPr>
-        <w:t>_variableNLook.py</w:t>
-      </w:r>
-    </w:p>
-    <w:p>
-      <w:pPr>
-        <w:pStyle w:val="ListParagraph"/>
-        <w:numPr>
-          <w:ilvl w:val="1"/>
-          <w:numId w:val="1"/>
-        </w:numPr>
+        <w:t xml:space="preserve">Beach stats are calculated with home-built functions </w:t>
+      </w:r>
+      <w:r>
+        <w:rPr>
+          <w:rFonts w:cs="Calibri"/>
+        </w:rPr>
+        <w:t>calculate_beachvol</w:t>
+      </w:r>
+      <w:r>
+        <w:rPr>
+          <w:rFonts w:cs="Calibri"/>
+        </w:rPr>
+        <w:t xml:space="preserve">.py  and </w:t>
+      </w:r>
+      <w:r>
+        <w:rPr>
+          <w:rFonts w:cs="Calibri"/>
+        </w:rPr>
+        <w:t>create_contours</w:t>
+      </w:r>
+      <w:r>
+        <w:rPr>
+          <w:rFonts w:cs="Calibri"/>
+        </w:rPr>
+        <w:t xml:space="preserve">.py located in </w:t>
+      </w:r>
+      <w:proofErr w:type="spellStart"/>
+      <w:r>
+        <w:rPr>
+          <w:rFonts w:cs="Calibri"/>
+        </w:rPr>
+        <w:t>funcs</w:t>
+      </w:r>
+      <w:proofErr w:type="spellEnd"/>
+      <w:r>
+        <w:rPr>
+          <w:rFonts w:cs="Calibri"/>
+        </w:rPr>
+        <w:t>/</w:t>
+      </w:r>
+    </w:p>
+    <w:p>
+      <w:pPr>
+        <w:pStyle w:val="ListParagraph"/>
+        <w:ind w:left="1440"/>
         <w:rPr>
           <w:rFonts w:cs="Calibri"/>
         </w:rPr>

</xml_diff>

<commit_message>
create functions to download and process raw data files if needed
</commit_message>
<xml_diff>
--- a/CD25_workflow.docx
+++ b/CD25_workflow.docx
@@ -12,6 +12,21 @@
     <w:p>
       <w:pPr>
         <w:pStyle w:val="ListParagraph"/>
+        <w:ind w:left="360"/>
+        <w:rPr>
+          <w:rFonts w:cs="Calibri"/>
+        </w:rPr>
+      </w:pPr>
+      <w:r>
+        <w:rPr>
+          <w:rFonts w:cs="Calibri"/>
+        </w:rPr>
+        <w:t>OPTIONAL, if processed data not available:</w:t>
+      </w:r>
+    </w:p>
+    <w:p>
+      <w:pPr>
+        <w:pStyle w:val="ListParagraph"/>
         <w:numPr>
           <w:ilvl w:val="0"/>
           <w:numId w:val="1"/>
@@ -24,139 +39,21 @@
         <w:rPr>
           <w:rFonts w:cs="Calibri"/>
         </w:rPr>
-        <w:t>Run_defineStorms</w:t>
-      </w:r>
-      <w:r>
-        <w:rPr>
-          <w:rFonts w:cs="Calibri"/>
-        </w:rPr>
-        <w:t>.py</w:t>
-      </w:r>
-      <w:r>
-        <w:rPr>
-          <w:rFonts w:cs="Calibri"/>
-        </w:rPr>
-        <w:t xml:space="preserve"> – uses offshore and WIS data to define storm conditions and create time series of “storminess” (stormy = 1, not-stormy = 0) to filter ML input datasets</w:t>
-      </w:r>
-      <w:r>
-        <w:rPr>
-          <w:rFonts w:cs="Calibri"/>
-        </w:rPr>
-        <w:t>, if desired</w:t>
-      </w:r>
-    </w:p>
-    <w:p>
-      <w:pPr>
-        <w:pStyle w:val="ListParagraph"/>
-        <w:numPr>
-          <w:ilvl w:val="1"/>
-          <w:numId w:val="1"/>
-        </w:numPr>
-        <w:rPr>
-          <w:rFonts w:cs="Calibri"/>
-        </w:rPr>
-      </w:pPr>
-      <w:r>
-        <w:rPr>
-          <w:rFonts w:cs="Calibri"/>
-        </w:rPr>
-        <w:t xml:space="preserve">FRF wave data used for analysis comes from </w:t>
-      </w:r>
-      <w:proofErr w:type="spellStart"/>
-      <w:r>
-        <w:rPr>
-          <w:rFonts w:cs="Calibri"/>
-        </w:rPr>
-        <w:t>waves_FRF</w:t>
-      </w:r>
-      <w:r>
-        <w:rPr>
-          <w:rFonts w:cs="Calibri"/>
-        </w:rPr>
-        <w:t>.pickle</w:t>
-      </w:r>
-      <w:proofErr w:type="spellEnd"/>
-    </w:p>
-    <w:p>
-      <w:pPr>
-        <w:pStyle w:val="ListParagraph"/>
-        <w:numPr>
-          <w:ilvl w:val="1"/>
-          <w:numId w:val="1"/>
-        </w:numPr>
-        <w:rPr>
-          <w:rFonts w:cs="Calibri"/>
-        </w:rPr>
-      </w:pPr>
-      <w:r>
-        <w:rPr>
-          <w:rFonts w:cs="Calibri"/>
-        </w:rPr>
-        <w:t xml:space="preserve">WIS data used for analysis comes from </w:t>
-      </w:r>
-      <w:proofErr w:type="spellStart"/>
-      <w:r>
-        <w:rPr>
-          <w:rFonts w:cs="Calibri"/>
-        </w:rPr>
-        <w:t>waves_WISandFRF</w:t>
-      </w:r>
-      <w:r>
-        <w:rPr>
-          <w:rFonts w:cs="Calibri"/>
-        </w:rPr>
-        <w:t>.pickle</w:t>
-      </w:r>
-      <w:proofErr w:type="spellEnd"/>
-    </w:p>
-    <w:p>
-      <w:pPr>
-        <w:pStyle w:val="ListParagraph"/>
-        <w:numPr>
-          <w:ilvl w:val="1"/>
-          <w:numId w:val="1"/>
-        </w:numPr>
-        <w:rPr>
-          <w:rFonts w:cs="Calibri"/>
-        </w:rPr>
-      </w:pPr>
-      <w:r>
-        <w:rPr>
-          <w:rFonts w:cs="Calibri"/>
-        </w:rPr>
-        <w:t xml:space="preserve">Saves output data to </w:t>
-      </w:r>
-      <w:proofErr w:type="spellStart"/>
-      <w:r>
-        <w:rPr>
-          <w:rFonts w:cs="Calibri"/>
-        </w:rPr>
-        <w:t>stormy_times_fullspan</w:t>
-      </w:r>
-      <w:r>
-        <w:rPr>
-          <w:rFonts w:cs="Calibri"/>
-        </w:rPr>
-        <w:t>.pickle</w:t>
-      </w:r>
-      <w:proofErr w:type="spellEnd"/>
-      <w:r>
-        <w:rPr>
-          <w:rFonts w:cs="Calibri"/>
-        </w:rPr>
-        <w:t>; obj =</w:t>
-      </w:r>
-      <w:r>
-        <w:rPr>
-          <w:rFonts w:cs="Calibri"/>
-        </w:rPr>
-        <w:t xml:space="preserve"> </w:t>
-      </w:r>
-      <w:r>
-        <w:rPr>
-          <w:rFonts w:cs="Calibri"/>
-        </w:rPr>
-        <w:t>[time_fullspan,stormy_fullspan,storm_timestart_all,storm_timeend_all]</w:t>
+        <w:t xml:space="preserve">Run_downloadData.py – downloads relevant data from FRF (and WIS) </w:t>
+      </w:r>
+      <w:proofErr w:type="spellStart"/>
+      <w:r>
+        <w:rPr>
+          <w:rFonts w:cs="Calibri"/>
+        </w:rPr>
+        <w:t>thredds</w:t>
+      </w:r>
+      <w:proofErr w:type="spellEnd"/>
+      <w:r>
+        <w:rPr>
+          <w:rFonts w:cs="Calibri"/>
+        </w:rPr>
+        <w:t xml:space="preserve"> server and saves them to a local directory</w:t>
       </w:r>
     </w:p>
     <w:p>
@@ -174,6 +71,189 @@
         <w:rPr>
           <w:rFonts w:cs="Calibri"/>
         </w:rPr>
+        <w:t>Run_processData.py – process local data to align to time series of the same period and sampling interval</w:t>
+      </w:r>
+    </w:p>
+    <w:p>
+      <w:pPr>
+        <w:rPr>
+          <w:rFonts w:cs="Calibri"/>
+        </w:rPr>
+      </w:pPr>
+    </w:p>
+    <w:p>
+      <w:pPr>
+        <w:ind w:left="360"/>
+        <w:rPr>
+          <w:rFonts w:cs="Calibri"/>
+        </w:rPr>
+      </w:pPr>
+      <w:r>
+        <w:rPr>
+          <w:rFonts w:cs="Calibri"/>
+        </w:rPr>
+        <w:t>Now, do the analysis:</w:t>
+      </w:r>
+    </w:p>
+    <w:p>
+      <w:pPr>
+        <w:pStyle w:val="ListParagraph"/>
+        <w:numPr>
+          <w:ilvl w:val="0"/>
+          <w:numId w:val="2"/>
+        </w:numPr>
+        <w:rPr>
+          <w:rFonts w:cs="Calibri"/>
+        </w:rPr>
+      </w:pPr>
+      <w:r>
+        <w:rPr>
+          <w:rFonts w:cs="Calibri"/>
+        </w:rPr>
+        <w:t>Run_defineStorms</w:t>
+      </w:r>
+      <w:r>
+        <w:rPr>
+          <w:rFonts w:cs="Calibri"/>
+        </w:rPr>
+        <w:t>.py</w:t>
+      </w:r>
+      <w:r>
+        <w:rPr>
+          <w:rFonts w:cs="Calibri"/>
+        </w:rPr>
+        <w:t xml:space="preserve"> – uses offshore and WIS data to define storm conditions and create time series of “storminess” (stormy = 1, not-stormy = 0) to filter ML input datasets</w:t>
+      </w:r>
+      <w:r>
+        <w:rPr>
+          <w:rFonts w:cs="Calibri"/>
+        </w:rPr>
+        <w:t>, if desired</w:t>
+      </w:r>
+    </w:p>
+    <w:p>
+      <w:pPr>
+        <w:pStyle w:val="ListParagraph"/>
+        <w:numPr>
+          <w:ilvl w:val="1"/>
+          <w:numId w:val="2"/>
+        </w:numPr>
+        <w:rPr>
+          <w:rFonts w:cs="Calibri"/>
+        </w:rPr>
+      </w:pPr>
+      <w:r>
+        <w:rPr>
+          <w:rFonts w:cs="Calibri"/>
+        </w:rPr>
+        <w:t xml:space="preserve">FRF wave data used for analysis comes from </w:t>
+      </w:r>
+      <w:proofErr w:type="spellStart"/>
+      <w:r>
+        <w:rPr>
+          <w:rFonts w:cs="Calibri"/>
+        </w:rPr>
+        <w:t>waves_FRF</w:t>
+      </w:r>
+      <w:r>
+        <w:rPr>
+          <w:rFonts w:cs="Calibri"/>
+        </w:rPr>
+        <w:t>.pickle</w:t>
+      </w:r>
+      <w:proofErr w:type="spellEnd"/>
+    </w:p>
+    <w:p>
+      <w:pPr>
+        <w:pStyle w:val="ListParagraph"/>
+        <w:numPr>
+          <w:ilvl w:val="1"/>
+          <w:numId w:val="2"/>
+        </w:numPr>
+        <w:rPr>
+          <w:rFonts w:cs="Calibri"/>
+        </w:rPr>
+      </w:pPr>
+      <w:r>
+        <w:rPr>
+          <w:rFonts w:cs="Calibri"/>
+        </w:rPr>
+        <w:t xml:space="preserve">WIS data used for analysis comes from </w:t>
+      </w:r>
+      <w:proofErr w:type="spellStart"/>
+      <w:r>
+        <w:rPr>
+          <w:rFonts w:cs="Calibri"/>
+        </w:rPr>
+        <w:t>waves_WISandFRF</w:t>
+      </w:r>
+      <w:r>
+        <w:rPr>
+          <w:rFonts w:cs="Calibri"/>
+        </w:rPr>
+        <w:t>.pickle</w:t>
+      </w:r>
+      <w:proofErr w:type="spellEnd"/>
+    </w:p>
+    <w:p>
+      <w:pPr>
+        <w:pStyle w:val="ListParagraph"/>
+        <w:numPr>
+          <w:ilvl w:val="1"/>
+          <w:numId w:val="2"/>
+        </w:numPr>
+        <w:rPr>
+          <w:rFonts w:cs="Calibri"/>
+        </w:rPr>
+      </w:pPr>
+      <w:r>
+        <w:rPr>
+          <w:rFonts w:cs="Calibri"/>
+        </w:rPr>
+        <w:t xml:space="preserve">Saves output data to </w:t>
+      </w:r>
+      <w:proofErr w:type="spellStart"/>
+      <w:r>
+        <w:rPr>
+          <w:rFonts w:cs="Calibri"/>
+        </w:rPr>
+        <w:t>stormy_times_fullspan.pickle</w:t>
+      </w:r>
+      <w:proofErr w:type="spellEnd"/>
+      <w:r>
+        <w:rPr>
+          <w:rFonts w:cs="Calibri"/>
+        </w:rPr>
+        <w:t>; obj =</w:t>
+      </w:r>
+      <w:r>
+        <w:rPr>
+          <w:rFonts w:cs="Calibri"/>
+        </w:rPr>
+        <w:t xml:space="preserve"> </w:t>
+      </w:r>
+      <w:r>
+        <w:rPr>
+          <w:rFonts w:cs="Calibri"/>
+        </w:rPr>
+        <w:t>[time_fullspan,stormy_fullspan,storm_timestart_all,storm_timeend_all]</w:t>
+      </w:r>
+    </w:p>
+    <w:p>
+      <w:pPr>
+        <w:pStyle w:val="ListParagraph"/>
+        <w:numPr>
+          <w:ilvl w:val="0"/>
+          <w:numId w:val="2"/>
+        </w:numPr>
+        <w:rPr>
+          <w:rFonts w:cs="Calibri"/>
+        </w:rPr>
+      </w:pPr>
+      <w:r>
+        <w:rPr>
+          <w:rFonts w:cs="Calibri"/>
+        </w:rPr>
         <w:t>Run_</w:t>
       </w:r>
       <w:r>
@@ -212,7 +292,7 @@
         <w:pStyle w:val="ListParagraph"/>
         <w:numPr>
           <w:ilvl w:val="1"/>
-          <w:numId w:val="1"/>
+          <w:numId w:val="2"/>
         </w:numPr>
         <w:rPr>
           <w:rFonts w:cs="Calibri"/>
@@ -244,7 +324,7 @@
         <w:pStyle w:val="ListParagraph"/>
         <w:numPr>
           <w:ilvl w:val="1"/>
-          <w:numId w:val="1"/>
+          <w:numId w:val="2"/>
         </w:numPr>
         <w:rPr>
           <w:rFonts w:cs="Calibri"/>
@@ -270,7 +350,7 @@
         <w:pStyle w:val="ListParagraph"/>
         <w:numPr>
           <w:ilvl w:val="1"/>
-          <w:numId w:val="1"/>
+          <w:numId w:val="2"/>
         </w:numPr>
         <w:rPr>
           <w:rFonts w:cs="Calibri"/>
@@ -334,7 +414,7 @@
         <w:pStyle w:val="ListParagraph"/>
         <w:numPr>
           <w:ilvl w:val="1"/>
-          <w:numId w:val="1"/>
+          <w:numId w:val="2"/>
         </w:numPr>
         <w:rPr>
           <w:rFonts w:cs="Calibri"/>
@@ -398,7 +478,7 @@
         <w:pStyle w:val="ListParagraph"/>
         <w:numPr>
           <w:ilvl w:val="0"/>
-          <w:numId w:val="1"/>
+          <w:numId w:val="2"/>
         </w:numPr>
         <w:rPr>
           <w:rFonts w:cs="Calibri"/>
@@ -434,7 +514,7 @@
         <w:pStyle w:val="ListParagraph"/>
         <w:numPr>
           <w:ilvl w:val="1"/>
-          <w:numId w:val="1"/>
+          <w:numId w:val="2"/>
         </w:numPr>
         <w:rPr>
           <w:rFonts w:cs="Calibri"/>
@@ -466,7 +546,7 @@
         <w:pStyle w:val="ListParagraph"/>
         <w:numPr>
           <w:ilvl w:val="1"/>
-          <w:numId w:val="1"/>
+          <w:numId w:val="2"/>
         </w:numPr>
         <w:rPr>
           <w:rFonts w:cs="Calibri"/>
@@ -492,7 +572,7 @@
         <w:pStyle w:val="ListParagraph"/>
         <w:numPr>
           <w:ilvl w:val="1"/>
-          <w:numId w:val="1"/>
+          <w:numId w:val="2"/>
         </w:numPr>
         <w:rPr>
           <w:rFonts w:cs="Calibri"/>
@@ -578,7 +658,7 @@
         <w:pStyle w:val="ListParagraph"/>
         <w:numPr>
           <w:ilvl w:val="1"/>
-          <w:numId w:val="1"/>
+          <w:numId w:val="2"/>
         </w:numPr>
         <w:rPr>
           <w:rFonts w:cs="Calibri"/>
@@ -622,7 +702,7 @@
         <w:pStyle w:val="ListParagraph"/>
         <w:numPr>
           <w:ilvl w:val="0"/>
-          <w:numId w:val="1"/>
+          <w:numId w:val="2"/>
         </w:numPr>
         <w:rPr>
           <w:rFonts w:cs="Calibri"/>
@@ -668,13 +748,7 @@
         <w:rPr>
           <w:rFonts w:cs="Calibri"/>
         </w:rPr>
-        <w:t>; shifts profiles</w:t>
-      </w:r>
-      <w:r>
-        <w:rPr>
-          <w:rFonts w:cs="Calibri"/>
-        </w:rPr>
-        <w:t xml:space="preserve"> in x-shore (slightly) so they all start at x = 0, z = 6</w:t>
+        <w:t>; shifts profiles in x-shore (slightly) so they all start at x = 0, z = 6</w:t>
       </w:r>
       <w:r>
         <w:rPr>
@@ -688,7 +762,7 @@
         <w:pStyle w:val="ListParagraph"/>
         <w:numPr>
           <w:ilvl w:val="1"/>
-          <w:numId w:val="1"/>
+          <w:numId w:val="2"/>
         </w:numPr>
         <w:rPr>
           <w:rFonts w:cs="Calibri"/>
@@ -734,7 +808,7 @@
         <w:pStyle w:val="ListParagraph"/>
         <w:numPr>
           <w:ilvl w:val="1"/>
-          <w:numId w:val="1"/>
+          <w:numId w:val="2"/>
         </w:numPr>
         <w:rPr>
           <w:rFonts w:cs="Calibri"/>
@@ -766,7 +840,7 @@
         <w:pStyle w:val="ListParagraph"/>
         <w:numPr>
           <w:ilvl w:val="1"/>
-          <w:numId w:val="1"/>
+          <w:numId w:val="2"/>
         </w:numPr>
         <w:rPr>
           <w:rFonts w:cs="Calibri"/>
@@ -880,16 +954,17 @@
         <w:pStyle w:val="ListParagraph"/>
         <w:numPr>
           <w:ilvl w:val="0"/>
-          <w:numId w:val="1"/>
-        </w:numPr>
-        <w:rPr>
-          <w:rFonts w:cs="Calibri"/>
-        </w:rPr>
-      </w:pPr>
-      <w:r>
-        <w:rPr>
-          <w:rFonts w:cs="Calibri"/>
-        </w:rPr>
+          <w:numId w:val="2"/>
+        </w:numPr>
+        <w:rPr>
+          <w:rFonts w:cs="Calibri"/>
+        </w:rPr>
+      </w:pPr>
+      <w:r>
+        <w:rPr>
+          <w:rFonts w:cs="Calibri"/>
+        </w:rPr>
+        <w:lastRenderedPageBreak/>
         <w:t xml:space="preserve">Run_PCAdecomp.py - isolates profiles with sufficient length and reasonable (&lt; 5m^3) </w:t>
       </w:r>
       <w:proofErr w:type="spellStart"/>
@@ -924,7 +999,7 @@
         <w:pStyle w:val="ListParagraph"/>
         <w:numPr>
           <w:ilvl w:val="1"/>
-          <w:numId w:val="1"/>
+          <w:numId w:val="2"/>
         </w:numPr>
         <w:rPr>
           <w:rFonts w:cs="Calibri"/>
@@ -970,7 +1045,7 @@
         <w:pStyle w:val="ListParagraph"/>
         <w:numPr>
           <w:ilvl w:val="1"/>
-          <w:numId w:val="1"/>
+          <w:numId w:val="2"/>
         </w:numPr>
         <w:rPr>
           <w:rFonts w:cs="Calibri"/>
@@ -1070,7 +1145,7 @@
         <w:pStyle w:val="ListParagraph"/>
         <w:numPr>
           <w:ilvl w:val="0"/>
-          <w:numId w:val="1"/>
+          <w:numId w:val="2"/>
         </w:numPr>
         <w:rPr>
           <w:rFonts w:cs="Calibri"/>
@@ -1094,13 +1169,122 @@
         <w:rPr>
           <w:rFonts w:cs="Calibri"/>
         </w:rPr>
-        <w:t xml:space="preserve">; includes routines for filtering to remove large changes in PC amplitudes; </w:t>
-      </w:r>
-      <w:r>
-        <w:rPr>
-          <w:rFonts w:cs="Calibri"/>
-        </w:rPr>
-        <w:lastRenderedPageBreak/>
+        <w:t>; includes routines for filtering to remove large changes in PC amplitudes; performs scaling of parameters before creating LSTM model; includes code for testing time-series prediction based on previous prediction but seeded with data</w:t>
+      </w:r>
+    </w:p>
+    <w:p>
+      <w:pPr>
+        <w:pStyle w:val="ListParagraph"/>
+        <w:numPr>
+          <w:ilvl w:val="1"/>
+          <w:numId w:val="2"/>
+        </w:numPr>
+        <w:rPr>
+          <w:rFonts w:cs="Calibri"/>
+        </w:rPr>
+      </w:pPr>
+      <w:r>
+        <w:rPr>
+          <w:rFonts w:cs="Calibri"/>
+        </w:rPr>
+        <w:t xml:space="preserve">Input hydrodynamic predictors come from </w:t>
+      </w:r>
+      <w:proofErr w:type="spellStart"/>
+      <w:r>
+        <w:rPr>
+          <w:rFonts w:cs="Calibri"/>
+        </w:rPr>
+        <w:t>preppedHydroTopobathy</w:t>
+      </w:r>
+      <w:r>
+        <w:rPr>
+          <w:rFonts w:cs="Calibri"/>
+        </w:rPr>
+        <w:t>.pickle</w:t>
+      </w:r>
+      <w:proofErr w:type="spellEnd"/>
+    </w:p>
+    <w:p>
+      <w:pPr>
+        <w:pStyle w:val="ListParagraph"/>
+        <w:numPr>
+          <w:ilvl w:val="1"/>
+          <w:numId w:val="2"/>
+        </w:numPr>
+        <w:rPr>
+          <w:rFonts w:cs="Calibri"/>
+        </w:rPr>
+      </w:pPr>
+      <w:r>
+        <w:rPr>
+          <w:rFonts w:cs="Calibri"/>
+        </w:rPr>
+        <w:t xml:space="preserve">Input/output PC amplitudes for testing/training come from </w:t>
+      </w:r>
+      <w:proofErr w:type="spellStart"/>
+      <w:r>
+        <w:rPr>
+          <w:rFonts w:cs="Calibri"/>
+        </w:rPr>
+        <w:t>PCs_fullspan</w:t>
+      </w:r>
+      <w:r>
+        <w:rPr>
+          <w:rFonts w:cs="Calibri"/>
+        </w:rPr>
+        <w:t>.pickle</w:t>
+      </w:r>
+      <w:proofErr w:type="spellEnd"/>
+    </w:p>
+    <w:p>
+      <w:pPr>
+        <w:pStyle w:val="ListParagraph"/>
+        <w:numPr>
+          <w:ilvl w:val="0"/>
+          <w:numId w:val="2"/>
+        </w:numPr>
+        <w:rPr>
+          <w:rFonts w:cs="Calibri"/>
+        </w:rPr>
+      </w:pPr>
+      <w:proofErr w:type="spellStart"/>
+      <w:r>
+        <w:rPr>
+          <w:rFonts w:cs="Calibri"/>
+        </w:rPr>
+        <w:t>Run_LSTMbeachstats</w:t>
+      </w:r>
+      <w:proofErr w:type="spellEnd"/>
+      <w:r>
+        <w:rPr>
+          <w:rFonts w:cs="Calibri"/>
+        </w:rPr>
+        <w:t xml:space="preserve"> – develops and tests LSTM model for beach statistics (contour position </w:t>
+      </w:r>
+      <w:proofErr w:type="spellStart"/>
+      <w:r>
+        <w:rPr>
+          <w:rFonts w:cs="Calibri"/>
+        </w:rPr>
+        <w:t>Xc</w:t>
+      </w:r>
+      <w:proofErr w:type="spellEnd"/>
+      <w:r>
+        <w:rPr>
+          <w:rFonts w:cs="Calibri"/>
+        </w:rPr>
+        <w:t>, beach width, beach volume, etc.);</w:t>
+      </w:r>
+      <w:r>
+        <w:rPr>
+          <w:rFonts w:cs="Calibri"/>
+        </w:rPr>
+        <w:t xml:space="preserve"> </w:t>
+      </w:r>
+      <w:r>
+        <w:rPr>
+          <w:rFonts w:cs="Calibri"/>
+        </w:rPr>
         <w:t>performs scaling of parameters before creating LSTM model; includes code for testing time-series prediction based on previous prediction but seeded with data</w:t>
       </w:r>
     </w:p>
@@ -1109,7 +1293,7 @@
         <w:pStyle w:val="ListParagraph"/>
         <w:numPr>
           <w:ilvl w:val="1"/>
-          <w:numId w:val="1"/>
+          <w:numId w:val="2"/>
         </w:numPr>
         <w:rPr>
           <w:rFonts w:cs="Calibri"/>
@@ -1141,17 +1325,17 @@
         <w:pStyle w:val="ListParagraph"/>
         <w:numPr>
           <w:ilvl w:val="1"/>
-          <w:numId w:val="1"/>
-        </w:numPr>
-        <w:rPr>
-          <w:rFonts w:cs="Calibri"/>
-        </w:rPr>
-      </w:pPr>
-      <w:r>
-        <w:rPr>
-          <w:rFonts w:cs="Calibri"/>
-        </w:rPr>
-        <w:t xml:space="preserve">Input/output PC amplitudes for testing/training come from </w:t>
+          <w:numId w:val="2"/>
+        </w:numPr>
+        <w:rPr>
+          <w:rFonts w:cs="Calibri"/>
+        </w:rPr>
+      </w:pPr>
+      <w:r>
+        <w:rPr>
+          <w:rFonts w:cs="Calibri"/>
+        </w:rPr>
+        <w:t xml:space="preserve">Input/output beach profiles used to test/train on beach stats can be either observed profiles or PC-reconstructed, both of which can be built from </w:t>
       </w:r>
       <w:proofErr w:type="spellStart"/>
       <w:r>
@@ -1172,172 +1356,8 @@
       <w:pPr>
         <w:pStyle w:val="ListParagraph"/>
         <w:numPr>
-          <w:ilvl w:val="0"/>
-          <w:numId w:val="1"/>
-        </w:numPr>
-        <w:rPr>
-          <w:rFonts w:cs="Calibri"/>
-        </w:rPr>
-      </w:pPr>
-      <w:proofErr w:type="spellStart"/>
-      <w:r>
-        <w:rPr>
-          <w:rFonts w:cs="Calibri"/>
-        </w:rPr>
-        <w:t>Run_LSTMbeachstats</w:t>
-      </w:r>
-      <w:proofErr w:type="spellEnd"/>
-      <w:r>
-        <w:rPr>
-          <w:rFonts w:cs="Calibri"/>
-        </w:rPr>
-        <w:t xml:space="preserve"> – develops </w:t>
-      </w:r>
-      <w:r>
-        <w:rPr>
-          <w:rFonts w:cs="Calibri"/>
-        </w:rPr>
-        <w:t>and tests LSTM model for</w:t>
-      </w:r>
-      <w:r>
-        <w:rPr>
-          <w:rFonts w:cs="Calibri"/>
-        </w:rPr>
-        <w:t xml:space="preserve"> beach statistics (contour position </w:t>
-      </w:r>
-      <w:proofErr w:type="spellStart"/>
-      <w:r>
-        <w:rPr>
-          <w:rFonts w:cs="Calibri"/>
-        </w:rPr>
-        <w:t>Xc</w:t>
-      </w:r>
-      <w:proofErr w:type="spellEnd"/>
-      <w:r>
-        <w:rPr>
-          <w:rFonts w:cs="Calibri"/>
-        </w:rPr>
-        <w:t>, beach width, beach volume, etc.);</w:t>
-      </w:r>
-      <w:r>
-        <w:rPr>
-          <w:rFonts w:cs="Calibri"/>
-        </w:rPr>
-        <w:t xml:space="preserve"> </w:t>
-      </w:r>
-      <w:r>
-        <w:rPr>
-          <w:rFonts w:cs="Calibri"/>
-        </w:rPr>
-        <w:t>performs scaling of parameters before creating LSTM model; includes code for testing time-series prediction based on previous prediction but seeded with data</w:t>
-      </w:r>
-    </w:p>
-    <w:p>
-      <w:pPr>
-        <w:pStyle w:val="ListParagraph"/>
-        <w:numPr>
           <w:ilvl w:val="1"/>
-          <w:numId w:val="1"/>
-        </w:numPr>
-        <w:rPr>
-          <w:rFonts w:cs="Calibri"/>
-        </w:rPr>
-      </w:pPr>
-      <w:r>
-        <w:rPr>
-          <w:rFonts w:cs="Calibri"/>
-        </w:rPr>
-        <w:t xml:space="preserve">Input hydrodynamic predictors come from </w:t>
-      </w:r>
-      <w:proofErr w:type="spellStart"/>
-      <w:r>
-        <w:rPr>
-          <w:rFonts w:cs="Calibri"/>
-        </w:rPr>
-        <w:t>preppedHydroTopobathy</w:t>
-      </w:r>
-      <w:r>
-        <w:rPr>
-          <w:rFonts w:cs="Calibri"/>
-        </w:rPr>
-        <w:t>.pickle</w:t>
-      </w:r>
-      <w:proofErr w:type="spellEnd"/>
-    </w:p>
-    <w:p>
-      <w:pPr>
-        <w:pStyle w:val="ListParagraph"/>
-        <w:numPr>
-          <w:ilvl w:val="1"/>
-          <w:numId w:val="1"/>
-        </w:numPr>
-        <w:rPr>
-          <w:rFonts w:cs="Calibri"/>
-        </w:rPr>
-      </w:pPr>
-      <w:r>
-        <w:rPr>
-          <w:rFonts w:cs="Calibri"/>
-        </w:rPr>
-        <w:t xml:space="preserve">Input/output </w:t>
-      </w:r>
-      <w:r>
-        <w:rPr>
-          <w:rFonts w:cs="Calibri"/>
-        </w:rPr>
-        <w:t>beach profiles used to</w:t>
-      </w:r>
-      <w:r>
-        <w:rPr>
-          <w:rFonts w:cs="Calibri"/>
-        </w:rPr>
-        <w:t xml:space="preserve"> test</w:t>
-      </w:r>
-      <w:r>
-        <w:rPr>
-          <w:rFonts w:cs="Calibri"/>
-        </w:rPr>
-        <w:t>/train on beach stats</w:t>
-      </w:r>
-      <w:r>
-        <w:rPr>
-          <w:rFonts w:cs="Calibri"/>
-        </w:rPr>
-        <w:t xml:space="preserve"> </w:t>
-      </w:r>
-      <w:r>
-        <w:rPr>
-          <w:rFonts w:cs="Calibri"/>
-        </w:rPr>
-        <w:t>can be either observed profiles or PC-reconstructed, both of which can be built from</w:t>
-      </w:r>
-      <w:r>
-        <w:rPr>
-          <w:rFonts w:cs="Calibri"/>
-        </w:rPr>
-        <w:t xml:space="preserve"> </w:t>
-      </w:r>
-      <w:proofErr w:type="spellStart"/>
-      <w:r>
-        <w:rPr>
-          <w:rFonts w:cs="Calibri"/>
-        </w:rPr>
-        <w:t>PCs_fullspan</w:t>
-      </w:r>
-      <w:r>
-        <w:rPr>
-          <w:rFonts w:cs="Calibri"/>
-        </w:rPr>
-        <w:t>.pickle</w:t>
-      </w:r>
-      <w:proofErr w:type="spellEnd"/>
-    </w:p>
-    <w:p>
-      <w:pPr>
-        <w:pStyle w:val="ListParagraph"/>
-        <w:numPr>
-          <w:ilvl w:val="1"/>
-          <w:numId w:val="1"/>
+          <w:numId w:val="2"/>
         </w:numPr>
         <w:rPr>
           <w:rFonts w:cs="Calibri"/>
@@ -1495,8 +1515,100 @@
       </w:pPr>
     </w:lvl>
   </w:abstractNum>
+  <w:abstractNum w:abstractNumId="1" w15:restartNumberingAfterBreak="0">
+    <w:nsid w:val="16F907BA"/>
+    <w:multiLevelType w:val="hybridMultilevel"/>
+    <w:tmpl w:val="3CB8C10E"/>
+    <w:lvl w:ilvl="0" w:tplc="F7621876">
+      <w:start w:val="1"/>
+      <w:numFmt w:val="decimal"/>
+      <w:lvlText w:val="%1."/>
+      <w:lvlJc w:val="left"/>
+      <w:pPr>
+        <w:ind w:left="720" w:hanging="360"/>
+      </w:pPr>
+      <w:rPr>
+        <w:rFonts w:hint="default"/>
+      </w:rPr>
+    </w:lvl>
+    <w:lvl w:ilvl="1" w:tplc="04090019">
+      <w:start w:val="1"/>
+      <w:numFmt w:val="lowerLetter"/>
+      <w:lvlText w:val="%2."/>
+      <w:lvlJc w:val="left"/>
+      <w:pPr>
+        <w:ind w:left="1440" w:hanging="360"/>
+      </w:pPr>
+    </w:lvl>
+    <w:lvl w:ilvl="2" w:tplc="0409001B" w:tentative="1">
+      <w:start w:val="1"/>
+      <w:numFmt w:val="lowerRoman"/>
+      <w:lvlText w:val="%3."/>
+      <w:lvlJc w:val="right"/>
+      <w:pPr>
+        <w:ind w:left="2160" w:hanging="180"/>
+      </w:pPr>
+    </w:lvl>
+    <w:lvl w:ilvl="3" w:tplc="0409000F" w:tentative="1">
+      <w:start w:val="1"/>
+      <w:numFmt w:val="decimal"/>
+      <w:lvlText w:val="%4."/>
+      <w:lvlJc w:val="left"/>
+      <w:pPr>
+        <w:ind w:left="2880" w:hanging="360"/>
+      </w:pPr>
+    </w:lvl>
+    <w:lvl w:ilvl="4" w:tplc="04090019" w:tentative="1">
+      <w:start w:val="1"/>
+      <w:numFmt w:val="lowerLetter"/>
+      <w:lvlText w:val="%5."/>
+      <w:lvlJc w:val="left"/>
+      <w:pPr>
+        <w:ind w:left="3600" w:hanging="360"/>
+      </w:pPr>
+    </w:lvl>
+    <w:lvl w:ilvl="5" w:tplc="0409001B" w:tentative="1">
+      <w:start w:val="1"/>
+      <w:numFmt w:val="lowerRoman"/>
+      <w:lvlText w:val="%6."/>
+      <w:lvlJc w:val="right"/>
+      <w:pPr>
+        <w:ind w:left="4320" w:hanging="180"/>
+      </w:pPr>
+    </w:lvl>
+    <w:lvl w:ilvl="6" w:tplc="0409000F" w:tentative="1">
+      <w:start w:val="1"/>
+      <w:numFmt w:val="decimal"/>
+      <w:lvlText w:val="%7."/>
+      <w:lvlJc w:val="left"/>
+      <w:pPr>
+        <w:ind w:left="5040" w:hanging="360"/>
+      </w:pPr>
+    </w:lvl>
+    <w:lvl w:ilvl="7" w:tplc="04090019" w:tentative="1">
+      <w:start w:val="1"/>
+      <w:numFmt w:val="lowerLetter"/>
+      <w:lvlText w:val="%8."/>
+      <w:lvlJc w:val="left"/>
+      <w:pPr>
+        <w:ind w:left="5760" w:hanging="360"/>
+      </w:pPr>
+    </w:lvl>
+    <w:lvl w:ilvl="8" w:tplc="0409001B" w:tentative="1">
+      <w:start w:val="1"/>
+      <w:numFmt w:val="lowerRoman"/>
+      <w:lvlText w:val="%9."/>
+      <w:lvlJc w:val="right"/>
+      <w:pPr>
+        <w:ind w:left="6480" w:hanging="180"/>
+      </w:pPr>
+    </w:lvl>
+  </w:abstractNum>
   <w:num w:numId="1" w16cid:durableId="580794905">
     <w:abstractNumId w:val="0"/>
+  </w:num>
+  <w:num w:numId="2" w16cid:durableId="1517882719">
+    <w:abstractNumId w:val="1"/>
   </w:num>
 </w:numbering>
 </file>
@@ -2104,6 +2216,7 @@
   <w:style w:type="character" w:default="1" w:styleId="DefaultParagraphFont">
     <w:name w:val="Default Paragraph Font"/>
     <w:uiPriority w:val="1"/>
+    <w:semiHidden/>
     <w:unhideWhenUsed/>
   </w:style>
   <w:style w:type="table" w:default="1" w:styleId="TableNormal">

</xml_diff>